<commit_message>
changed menu opacity to 0.97
</commit_message>
<xml_diff>
--- a/Halonen_learning_diary_front_end.docx
+++ b/Halonen_learning_diary_front_end.docx
@@ -881,6 +881,18 @@
         </w:rPr>
         <w:t xml:space="preserve"> and started going through video 2.</w:t>
       </w:r>
+      <w:r>
+        <w:rPr>
+          <w:lang w:val="en-US"/>
+        </w:rPr>
+        <w:t xml:space="preserve"> </w:t>
+      </w:r>
+      <w:r>
+        <w:rPr>
+          <w:lang w:val="en-US"/>
+        </w:rPr>
+        <w:t>Took a while to find the command to start the SASS.</w:t>
+      </w:r>
     </w:p>
     <w:p>
       <w:pPr>
@@ -978,7 +990,21 @@
         <w:rPr>
           <w:lang w:val="en-US"/>
         </w:rPr>
-        <w:t xml:space="preserve">some of the images won’t show. Seems that it cannot access the </w:t>
+        <w:t xml:space="preserve">some of the images </w:t>
+      </w:r>
+      <w:proofErr w:type="gramStart"/>
+      <w:r>
+        <w:rPr>
+          <w:lang w:val="en-US"/>
+        </w:rPr>
+        <w:t>won’t</w:t>
+      </w:r>
+      <w:proofErr w:type="gramEnd"/>
+      <w:r>
+        <w:rPr>
+          <w:lang w:val="en-US"/>
+        </w:rPr>
+        <w:t xml:space="preserve"> show. Seems that it cannot access the </w:t>
       </w:r>
       <w:proofErr w:type="spellStart"/>
       <w:r>
@@ -992,27 +1018,55 @@
         <w:rPr>
           <w:lang w:val="en-US"/>
         </w:rPr>
-        <w:t xml:space="preserve"> images folder I think.</w:t>
-      </w:r>
-    </w:p>
-    <w:p>
-      <w:pPr>
-        <w:rPr>
-          <w:lang w:val="en-US"/>
-        </w:rPr>
-      </w:pPr>
-    </w:p>
-    <w:p>
-      <w:pPr>
-        <w:rPr>
-          <w:lang w:val="en-US"/>
-        </w:rPr>
-      </w:pPr>
-      <w:r>
-        <w:rPr>
-          <w:lang w:val="en-US"/>
-        </w:rPr>
-        <w:t xml:space="preserve">After some digging I found out that </w:t>
+        <w:t xml:space="preserve"> images </w:t>
+      </w:r>
+      <w:proofErr w:type="gramStart"/>
+      <w:r>
+        <w:rPr>
+          <w:lang w:val="en-US"/>
+        </w:rPr>
+        <w:t>folder</w:t>
+      </w:r>
+      <w:proofErr w:type="gramEnd"/>
+      <w:r>
+        <w:rPr>
+          <w:lang w:val="en-US"/>
+        </w:rPr>
+        <w:t xml:space="preserve"> I think.</w:t>
+      </w:r>
+    </w:p>
+    <w:p>
+      <w:pPr>
+        <w:rPr>
+          <w:lang w:val="en-US"/>
+        </w:rPr>
+      </w:pPr>
+    </w:p>
+    <w:p>
+      <w:pPr>
+        <w:rPr>
+          <w:lang w:val="en-US"/>
+        </w:rPr>
+      </w:pPr>
+      <w:r>
+        <w:rPr>
+          <w:lang w:val="en-US"/>
+        </w:rPr>
+        <w:t xml:space="preserve">After some </w:t>
+      </w:r>
+      <w:proofErr w:type="gramStart"/>
+      <w:r>
+        <w:rPr>
+          <w:lang w:val="en-US"/>
+        </w:rPr>
+        <w:t>digging</w:t>
+      </w:r>
+      <w:proofErr w:type="gramEnd"/>
+      <w:r>
+        <w:rPr>
+          <w:lang w:val="en-US"/>
+        </w:rPr>
+        <w:t xml:space="preserve"> I found out that </w:t>
       </w:r>
       <w:proofErr w:type="spellStart"/>
       <w:r>
@@ -1165,14 +1219,12 @@
         </w:rPr>
         <w:t xml:space="preserve">Finished going through </w:t>
       </w:r>
-      <w:proofErr w:type="spellStart"/>
-      <w:r>
-        <w:rPr>
-          <w:lang w:val="en-US"/>
-        </w:rPr>
-        <w:t>Youtube</w:t>
-      </w:r>
-      <w:proofErr w:type="spellEnd"/>
+      <w:r>
+        <w:rPr>
+          <w:lang w:val="en-US"/>
+        </w:rPr>
+        <w:t>YouTube</w:t>
+      </w:r>
       <w:r>
         <w:rPr>
           <w:lang w:val="en-US"/>
@@ -1288,6 +1340,13 @@
           <w:lang w:val="en-US"/>
         </w:rPr>
       </w:pPr>
+    </w:p>
+    <w:p>
+      <w:pPr>
+        <w:rPr>
+          <w:lang w:val="en-US"/>
+        </w:rPr>
+      </w:pPr>
       <w:r>
         <w:rPr>
           <w:lang w:val="en-US"/>
@@ -1305,22 +1364,34 @@
         <w:rPr>
           <w:lang w:val="en-US"/>
         </w:rPr>
-        <w:t xml:space="preserve">Finished the Video 6 of </w:t>
-      </w:r>
-      <w:proofErr w:type="spellStart"/>
-      <w:r>
-        <w:rPr>
-          <w:lang w:val="en-US"/>
-        </w:rPr>
-        <w:t>Youtube</w:t>
-      </w:r>
-      <w:proofErr w:type="spellEnd"/>
-      <w:r>
-        <w:rPr>
-          <w:lang w:val="en-US"/>
-        </w:rPr>
-        <w:t xml:space="preserve">-series. </w:t>
-      </w:r>
+        <w:lastRenderedPageBreak/>
+        <w:t>Finished the Video 6 of You</w:t>
+      </w:r>
+      <w:r>
+        <w:rPr>
+          <w:lang w:val="en-US"/>
+        </w:rPr>
+        <w:t>T</w:t>
+      </w:r>
+      <w:r>
+        <w:rPr>
+          <w:lang w:val="en-US"/>
+        </w:rPr>
+        <w:t>ube-series</w:t>
+      </w:r>
+      <w:r>
+        <w:rPr>
+          <w:lang w:val="en-US"/>
+        </w:rPr>
+        <w:t xml:space="preserve"> and started following the last video where we deploy the website.</w:t>
+      </w:r>
+    </w:p>
+    <w:p>
+      <w:pPr>
+        <w:rPr>
+          <w:lang w:val="en-US"/>
+        </w:rPr>
+      </w:pPr>
     </w:p>
     <w:sectPr>
       <w:headerReference w:type="default" r:id="rId11"/>

</xml_diff>

<commit_message>
Sample project done and live in Github Pages
</commit_message>
<xml_diff>
--- a/Halonen_learning_diary_front_end.docx
+++ b/Halonen_learning_diary_front_end.docx
@@ -1347,10 +1347,25 @@
           <w:lang w:val="en-US"/>
         </w:rPr>
       </w:pPr>
-      <w:r>
-        <w:rPr>
-          <w:lang w:val="en-US"/>
-        </w:rPr>
+    </w:p>
+    <w:p>
+      <w:pPr>
+        <w:rPr>
+          <w:lang w:val="en-US"/>
+        </w:rPr>
+      </w:pPr>
+    </w:p>
+    <w:p>
+      <w:pPr>
+        <w:rPr>
+          <w:lang w:val="en-US"/>
+        </w:rPr>
+      </w:pPr>
+      <w:r>
+        <w:rPr>
+          <w:lang w:val="en-US"/>
+        </w:rPr>
+        <w:lastRenderedPageBreak/>
         <w:t>16.04.2021</w:t>
       </w:r>
     </w:p>
@@ -1364,7 +1379,6 @@
         <w:rPr>
           <w:lang w:val="en-US"/>
         </w:rPr>
-        <w:lastRenderedPageBreak/>
         <w:t>Finished the Video 6 of You</w:t>
       </w:r>
       <w:r>
@@ -1385,6 +1399,33 @@
         </w:rPr>
         <w:t xml:space="preserve"> and started following the last video where we deploy the website.</w:t>
       </w:r>
+      <w:r>
+        <w:rPr>
+          <w:lang w:val="en-US"/>
+        </w:rPr>
+        <w:t xml:space="preserve"> Followed the video and published the app to </w:t>
+      </w:r>
+      <w:proofErr w:type="spellStart"/>
+      <w:r>
+        <w:rPr>
+          <w:lang w:val="en-US"/>
+        </w:rPr>
+        <w:t>Github</w:t>
+      </w:r>
+      <w:proofErr w:type="spellEnd"/>
+      <w:r>
+        <w:rPr>
+          <w:lang w:val="en-US"/>
+        </w:rPr>
+        <w:t xml:space="preserve"> Pages successfully. Now I think is the time to start planning for my own app.</w:t>
+      </w:r>
+    </w:p>
+    <w:p>
+      <w:pPr>
+        <w:rPr>
+          <w:lang w:val="en-US"/>
+        </w:rPr>
+      </w:pPr>
     </w:p>
     <w:p>
       <w:pPr>

</xml_diff>

<commit_message>
own project started and materialize with sass running
</commit_message>
<xml_diff>
--- a/Halonen_learning_diary_front_end.docx
+++ b/Halonen_learning_diary_front_end.docx
@@ -1,6 +1,6 @@
 
 <file path=word/document.xml><?xml version="1.0" encoding="utf-8"?>
-<w:document xmlns:wpc="http://schemas.microsoft.com/office/word/2010/wordprocessingCanvas" xmlns:cx="http://schemas.microsoft.com/office/drawing/2014/chartex" xmlns:cx1="http://schemas.microsoft.com/office/drawing/2015/9/8/chartex" xmlns:cx2="http://schemas.microsoft.com/office/drawing/2015/10/21/chartex" xmlns:cx3="http://schemas.microsoft.com/office/drawing/2016/5/9/chartex" xmlns:cx4="http://schemas.microsoft.com/office/drawing/2016/5/10/chartex" xmlns:cx5="http://schemas.microsoft.com/office/drawing/2016/5/11/chartex" xmlns:cx6="http://schemas.microsoft.com/office/drawing/2016/5/12/chartex" xmlns:cx7="http://schemas.microsoft.com/office/drawing/2016/5/13/chartex" xmlns:cx8="http://schemas.microsoft.com/office/drawing/2016/5/14/chartex" xmlns:mc="http://schemas.openxmlformats.org/markup-compatibility/2006" xmlns:aink="http://schemas.microsoft.com/office/drawing/2016/ink" xmlns:am3d="http://schemas.microsoft.com/office/drawing/2017/model3d" xmlns:o="urn:schemas-microsoft-com:office:office" xmlns:r="http://schemas.openxmlformats.org/officeDocument/2006/relationships" xmlns:m="http://schemas.openxmlformats.org/officeDocument/2006/math" xmlns:v="urn:schemas-microsoft-com:vml" xmlns:wp14="http://schemas.microsoft.com/office/word/2010/wordprocessingDrawing" xmlns:wp="http://schemas.openxmlformats.org/drawingml/2006/wordprocessingDrawing" xmlns:w10="urn:schemas-microsoft-com:office:word" xmlns:w="http://schemas.openxmlformats.org/wordprocessingml/2006/main" xmlns:w14="http://schemas.microsoft.com/office/word/2010/wordml" xmlns:w15="http://schemas.microsoft.com/office/word/2012/wordml" xmlns:w16cex="http://schemas.microsoft.com/office/word/2018/wordml/cex" xmlns:w16cid="http://schemas.microsoft.com/office/word/2016/wordml/cid" xmlns:w16="http://schemas.microsoft.com/office/word/2018/wordml" xmlns:w16se="http://schemas.microsoft.com/office/word/2015/wordml/symex" xmlns:wpg="http://schemas.microsoft.com/office/word/2010/wordprocessingGroup" xmlns:wpi="http://schemas.microsoft.com/office/word/2010/wordprocessingInk" xmlns:wne="http://schemas.microsoft.com/office/word/2006/wordml" xmlns:wps="http://schemas.microsoft.com/office/word/2010/wordprocessingShape" mc:Ignorable="w14 w15 w16se w16cid w16 w16cex wp14">
+<w:document xmlns:wpc="http://schemas.microsoft.com/office/word/2010/wordprocessingCanvas" xmlns:cx="http://schemas.microsoft.com/office/drawing/2014/chartex" xmlns:cx1="http://schemas.microsoft.com/office/drawing/2015/9/8/chartex" xmlns:cx2="http://schemas.microsoft.com/office/drawing/2015/10/21/chartex" xmlns:cx3="http://schemas.microsoft.com/office/drawing/2016/5/9/chartex" xmlns:cx4="http://schemas.microsoft.com/office/drawing/2016/5/10/chartex" xmlns:cx5="http://schemas.microsoft.com/office/drawing/2016/5/11/chartex" xmlns:cx6="http://schemas.microsoft.com/office/drawing/2016/5/12/chartex" xmlns:cx7="http://schemas.microsoft.com/office/drawing/2016/5/13/chartex" xmlns:cx8="http://schemas.microsoft.com/office/drawing/2016/5/14/chartex" xmlns:mc="http://schemas.openxmlformats.org/markup-compatibility/2006" xmlns:aink="http://schemas.microsoft.com/office/drawing/2016/ink" xmlns:am3d="http://schemas.microsoft.com/office/drawing/2017/model3d" xmlns:o="urn:schemas-microsoft-com:office:office" xmlns:r="http://schemas.openxmlformats.org/officeDocument/2006/relationships" xmlns:m="http://schemas.openxmlformats.org/officeDocument/2006/math" xmlns:v="urn:schemas-microsoft-com:vml" xmlns:wp14="http://schemas.microsoft.com/office/word/2010/wordprocessingDrawing" xmlns:wp="http://schemas.openxmlformats.org/drawingml/2006/wordprocessingDrawing" xmlns:w10="urn:schemas-microsoft-com:office:word" xmlns:w="http://schemas.openxmlformats.org/wordprocessingml/2006/main" xmlns:w14="http://schemas.microsoft.com/office/word/2010/wordml" xmlns:w15="http://schemas.microsoft.com/office/word/2012/wordml" xmlns:w16cex="http://schemas.microsoft.com/office/word/2018/wordml/cex" xmlns:w16cid="http://schemas.microsoft.com/office/word/2016/wordml/cid" xmlns:w16="http://schemas.microsoft.com/office/word/2018/wordml" xmlns:w16sdtdh="http://schemas.microsoft.com/office/word/2020/wordml/sdtdatahash" xmlns:w16se="http://schemas.microsoft.com/office/word/2015/wordml/symex" xmlns:wpg="http://schemas.microsoft.com/office/word/2010/wordprocessingGroup" xmlns:wpi="http://schemas.microsoft.com/office/word/2010/wordprocessingInk" xmlns:wne="http://schemas.microsoft.com/office/word/2006/wordml" xmlns:wps="http://schemas.microsoft.com/office/word/2010/wordprocessingShape" mc:Ignorable="w14 w15 w16se w16cid w16 w16cex w16sdtdh wp14">
   <w:body>
     <w:p>
       <w:pPr>
@@ -1419,6 +1419,392 @@
         </w:rPr>
         <w:t xml:space="preserve"> Pages successfully. Now I think is the time to start planning for my own app.</w:t>
       </w:r>
+    </w:p>
+    <w:p>
+      <w:pPr>
+        <w:rPr>
+          <w:lang w:val="en-US"/>
+        </w:rPr>
+      </w:pPr>
+    </w:p>
+    <w:p>
+      <w:pPr>
+        <w:rPr>
+          <w:lang w:val="en-US"/>
+        </w:rPr>
+      </w:pPr>
+      <w:r>
+        <w:rPr>
+          <w:lang w:val="en-US"/>
+        </w:rPr>
+        <w:t>17.04.2021</w:t>
+      </w:r>
+    </w:p>
+    <w:p>
+      <w:pPr>
+        <w:rPr>
+          <w:lang w:val="en-US"/>
+        </w:rPr>
+      </w:pPr>
+      <w:r>
+        <w:rPr>
+          <w:lang w:val="en-US"/>
+        </w:rPr>
+        <w:t xml:space="preserve">Starting my own project. I have decided to </w:t>
+      </w:r>
+      <w:r>
+        <w:rPr>
+          <w:lang w:val="en-US"/>
+        </w:rPr>
+        <w:t xml:space="preserve">also </w:t>
+      </w:r>
+      <w:r>
+        <w:rPr>
+          <w:lang w:val="en-US"/>
+        </w:rPr>
+        <w:t xml:space="preserve">use Materializecss to </w:t>
+      </w:r>
+      <w:r>
+        <w:rPr>
+          <w:lang w:val="en-US"/>
+        </w:rPr>
+        <w:t xml:space="preserve">help me </w:t>
+      </w:r>
+      <w:r>
+        <w:rPr>
+          <w:lang w:val="en-US"/>
+        </w:rPr>
+        <w:t xml:space="preserve">build a decent looking site. </w:t>
+      </w:r>
+      <w:r>
+        <w:rPr>
+          <w:lang w:val="en-US"/>
+        </w:rPr>
+        <w:t xml:space="preserve">I am not 100% how I am going to structure this project or where. Guide in the </w:t>
+      </w:r>
+      <w:proofErr w:type="spellStart"/>
+      <w:r>
+        <w:rPr>
+          <w:lang w:val="en-US"/>
+        </w:rPr>
+        <w:t>moodle</w:t>
+      </w:r>
+      <w:proofErr w:type="spellEnd"/>
+      <w:r>
+        <w:rPr>
+          <w:lang w:val="en-US"/>
+        </w:rPr>
+        <w:t xml:space="preserve"> says that I should make an extra folder where I would </w:t>
+      </w:r>
+      <w:r>
+        <w:rPr>
+          <w:lang w:val="en-US"/>
+        </w:rPr>
+        <w:t xml:space="preserve">build my pages. </w:t>
+      </w:r>
+      <w:r>
+        <w:rPr>
+          <w:lang w:val="en-US"/>
+        </w:rPr>
+        <w:t xml:space="preserve">At least in a </w:t>
+      </w:r>
+      <w:proofErr w:type="spellStart"/>
+      <w:r>
+        <w:rPr>
+          <w:lang w:val="en-US"/>
+        </w:rPr>
+        <w:t>Git</w:t>
+      </w:r>
+      <w:proofErr w:type="spellEnd"/>
+      <w:r>
+        <w:rPr>
+          <w:lang w:val="en-US"/>
+        </w:rPr>
+        <w:t xml:space="preserve"> repo, but </w:t>
+      </w:r>
+      <w:proofErr w:type="gramStart"/>
+      <w:r>
+        <w:rPr>
+          <w:lang w:val="en-US"/>
+        </w:rPr>
+        <w:t>surely</w:t>
+      </w:r>
+      <w:proofErr w:type="gramEnd"/>
+      <w:r>
+        <w:rPr>
+          <w:lang w:val="en-US"/>
+        </w:rPr>
+        <w:t xml:space="preserve"> I can’t make a new project and push that into a separate </w:t>
+      </w:r>
+      <w:r>
+        <w:rPr>
+          <w:lang w:val="en-US"/>
+        </w:rPr>
+        <w:t>folder. Also</w:t>
+      </w:r>
+      <w:r>
+        <w:rPr>
+          <w:lang w:val="en-US"/>
+        </w:rPr>
+        <w:t xml:space="preserve"> I am not sure </w:t>
+      </w:r>
+      <w:r>
+        <w:rPr>
+          <w:lang w:val="en-US"/>
+        </w:rPr>
+        <w:t xml:space="preserve">how does the build </w:t>
+      </w:r>
+      <w:proofErr w:type="gramStart"/>
+      <w:r>
+        <w:rPr>
+          <w:lang w:val="en-US"/>
+        </w:rPr>
+        <w:t>process  work</w:t>
+      </w:r>
+      <w:proofErr w:type="gramEnd"/>
+      <w:r>
+        <w:rPr>
+          <w:lang w:val="en-US"/>
+        </w:rPr>
+        <w:t xml:space="preserve"> if my html and </w:t>
+      </w:r>
+      <w:proofErr w:type="spellStart"/>
+      <w:r>
+        <w:rPr>
+          <w:lang w:val="en-US"/>
+        </w:rPr>
+        <w:t>js</w:t>
+      </w:r>
+      <w:proofErr w:type="spellEnd"/>
+      <w:r>
+        <w:rPr>
+          <w:lang w:val="en-US"/>
+        </w:rPr>
+        <w:t xml:space="preserve"> files are not in </w:t>
+      </w:r>
+      <w:proofErr w:type="spellStart"/>
+      <w:r>
+        <w:rPr>
+          <w:lang w:val="en-US"/>
+        </w:rPr>
+        <w:t>dist</w:t>
+      </w:r>
+      <w:proofErr w:type="spellEnd"/>
+      <w:r>
+        <w:rPr>
+          <w:lang w:val="en-US"/>
+        </w:rPr>
+        <w:t>-folder</w:t>
+      </w:r>
+      <w:r>
+        <w:rPr>
+          <w:lang w:val="en-US"/>
+        </w:rPr>
+        <w:t>, but in new coursework-folder. I think I need to ponder this a bit!</w:t>
+      </w:r>
+      <w:r>
+        <w:rPr>
+          <w:lang w:val="en-US"/>
+        </w:rPr>
+        <w:t xml:space="preserve"> I am going to watch the first and last videos again and see if I can modify some settings.</w:t>
+      </w:r>
+    </w:p>
+    <w:p>
+      <w:pPr>
+        <w:rPr>
+          <w:lang w:val="en-US"/>
+        </w:rPr>
+      </w:pPr>
+    </w:p>
+    <w:p>
+      <w:pPr>
+        <w:rPr>
+          <w:lang w:val="en-US"/>
+        </w:rPr>
+      </w:pPr>
+      <w:r>
+        <w:rPr>
+          <w:lang w:val="en-US"/>
+        </w:rPr>
+        <w:t xml:space="preserve">I got the project </w:t>
+      </w:r>
+      <w:r>
+        <w:rPr>
+          <w:lang w:val="en-US"/>
+        </w:rPr>
+        <w:t>working</w:t>
+      </w:r>
+      <w:r>
+        <w:rPr>
+          <w:lang w:val="en-US"/>
+        </w:rPr>
+        <w:t xml:space="preserve"> in s new directory. Decided for </w:t>
+      </w:r>
+      <w:proofErr w:type="spellStart"/>
+      <w:r>
+        <w:rPr>
+          <w:lang w:val="en-US"/>
+        </w:rPr>
+        <w:t>scss</w:t>
+      </w:r>
+      <w:proofErr w:type="spellEnd"/>
+      <w:r>
+        <w:rPr>
+          <w:lang w:val="en-US"/>
+        </w:rPr>
+        <w:t xml:space="preserve"> to use the same folder and mark new files </w:t>
+      </w:r>
+      <w:r>
+        <w:rPr>
+          <w:lang w:val="en-US"/>
+        </w:rPr>
+        <w:t xml:space="preserve">beginning </w:t>
+      </w:r>
+      <w:r>
+        <w:rPr>
+          <w:lang w:val="en-US"/>
+        </w:rPr>
+        <w:t>with coursework</w:t>
+      </w:r>
+      <w:r>
+        <w:rPr>
+          <w:lang w:val="en-US"/>
+        </w:rPr>
+        <w:t xml:space="preserve">_. </w:t>
+      </w:r>
+      <w:r>
+        <w:rPr>
+          <w:lang w:val="en-US"/>
+        </w:rPr>
+        <w:t xml:space="preserve"> On my index.html I am linking stylesheet to </w:t>
+      </w:r>
+      <w:proofErr w:type="spellStart"/>
+      <w:r>
+        <w:rPr>
+          <w:lang w:val="en-US"/>
+        </w:rPr>
+        <w:t>css</w:t>
+      </w:r>
+      <w:proofErr w:type="spellEnd"/>
+      <w:r>
+        <w:rPr>
+          <w:lang w:val="en-US"/>
+        </w:rPr>
+        <w:t xml:space="preserve">/coursework_main.css. </w:t>
+      </w:r>
+      <w:proofErr w:type="spellStart"/>
+      <w:r>
+        <w:rPr>
+          <w:lang w:val="en-US"/>
+        </w:rPr>
+        <w:t>Package.json</w:t>
+      </w:r>
+      <w:proofErr w:type="spellEnd"/>
+      <w:r>
+        <w:rPr>
+          <w:lang w:val="en-US"/>
+        </w:rPr>
+        <w:t xml:space="preserve"> file’s </w:t>
+      </w:r>
+      <w:r>
+        <w:rPr>
+          <w:lang w:val="en-US"/>
+        </w:rPr>
+        <w:t xml:space="preserve">sass script I changed to node-sass -w </w:t>
+      </w:r>
+      <w:proofErr w:type="spellStart"/>
+      <w:r>
+        <w:rPr>
+          <w:lang w:val="en-US"/>
+        </w:rPr>
+        <w:t>scss</w:t>
+      </w:r>
+      <w:proofErr w:type="spellEnd"/>
+      <w:r>
+        <w:rPr>
+          <w:lang w:val="en-US"/>
+        </w:rPr>
+        <w:t>/ -o coursework/</w:t>
+      </w:r>
+      <w:proofErr w:type="spellStart"/>
+      <w:r>
+        <w:rPr>
+          <w:lang w:val="en-US"/>
+        </w:rPr>
+        <w:t>css</w:t>
+      </w:r>
+      <w:proofErr w:type="spellEnd"/>
+      <w:r>
+        <w:rPr>
+          <w:lang w:val="en-US"/>
+        </w:rPr>
+        <w:t>/ --recursive. This way everything now seems to point to right directions and the build can commence</w:t>
+      </w:r>
+      <w:r>
+        <w:rPr>
+          <w:lang w:val="en-US"/>
+        </w:rPr>
+        <w:t xml:space="preserve"> and the next thing to figure out is the installation of the materialize. Should I </w:t>
+      </w:r>
+      <w:proofErr w:type="spellStart"/>
+      <w:r>
+        <w:rPr>
+          <w:lang w:val="en-US"/>
+        </w:rPr>
+        <w:t>npm</w:t>
+      </w:r>
+      <w:proofErr w:type="spellEnd"/>
+      <w:r>
+        <w:rPr>
+          <w:lang w:val="en-US"/>
+        </w:rPr>
+        <w:t xml:space="preserve"> it or just use CDN.</w:t>
+      </w:r>
+    </w:p>
+    <w:p>
+      <w:pPr>
+        <w:rPr>
+          <w:lang w:val="en-US"/>
+        </w:rPr>
+      </w:pPr>
+    </w:p>
+    <w:p>
+      <w:pPr>
+        <w:rPr>
+          <w:lang w:val="en-US"/>
+        </w:rPr>
+      </w:pPr>
+      <w:r>
+        <w:rPr>
+          <w:lang w:val="en-US"/>
+        </w:rPr>
+        <w:t>With CDN it was very easy to</w:t>
+      </w:r>
+      <w:r>
+        <w:rPr>
+          <w:lang w:val="en-US"/>
+        </w:rPr>
+        <w:t xml:space="preserve"> </w:t>
+      </w:r>
+      <w:r>
+        <w:rPr>
+          <w:lang w:val="en-US"/>
+        </w:rPr>
+        <w:t xml:space="preserve">get it working, but then I wanted to change the primary color and it seemed for that the SASS was better choice with variables. </w:t>
+      </w:r>
+      <w:r>
+        <w:rPr>
+          <w:lang w:val="en-US"/>
+        </w:rPr>
+        <w:t>Copied the relevant files to correct folders and now I have huge variety of options to choose from.</w:t>
+      </w:r>
+    </w:p>
+    <w:p>
+      <w:pPr>
+        <w:rPr>
+          <w:lang w:val="en-US"/>
+        </w:rPr>
+      </w:pPr>
     </w:p>
     <w:p>
       <w:pPr>
@@ -1447,7 +1833,7 @@
 </file>
 
 <file path=word/endnotes.xml><?xml version="1.0" encoding="utf-8"?>
-<w:endnotes xmlns:wpc="http://schemas.microsoft.com/office/word/2010/wordprocessingCanvas" xmlns:cx="http://schemas.microsoft.com/office/drawing/2014/chartex" xmlns:cx1="http://schemas.microsoft.com/office/drawing/2015/9/8/chartex" xmlns:cx2="http://schemas.microsoft.com/office/drawing/2015/10/21/chartex" xmlns:cx3="http://schemas.microsoft.com/office/drawing/2016/5/9/chartex" xmlns:cx4="http://schemas.microsoft.com/office/drawing/2016/5/10/chartex" xmlns:cx5="http://schemas.microsoft.com/office/drawing/2016/5/11/chartex" xmlns:cx6="http://schemas.microsoft.com/office/drawing/2016/5/12/chartex" xmlns:cx7="http://schemas.microsoft.com/office/drawing/2016/5/13/chartex" xmlns:cx8="http://schemas.microsoft.com/office/drawing/2016/5/14/chartex" xmlns:mc="http://schemas.openxmlformats.org/markup-compatibility/2006" xmlns:aink="http://schemas.microsoft.com/office/drawing/2016/ink" xmlns:am3d="http://schemas.microsoft.com/office/drawing/2017/model3d" xmlns:o="urn:schemas-microsoft-com:office:office" xmlns:r="http://schemas.openxmlformats.org/officeDocument/2006/relationships" xmlns:m="http://schemas.openxmlformats.org/officeDocument/2006/math" xmlns:v="urn:schemas-microsoft-com:vml" xmlns:wp14="http://schemas.microsoft.com/office/word/2010/wordprocessingDrawing" xmlns:wp="http://schemas.openxmlformats.org/drawingml/2006/wordprocessingDrawing" xmlns:w10="urn:schemas-microsoft-com:office:word" xmlns:w="http://schemas.openxmlformats.org/wordprocessingml/2006/main" xmlns:w14="http://schemas.microsoft.com/office/word/2010/wordml" xmlns:w15="http://schemas.microsoft.com/office/word/2012/wordml" xmlns:w16cex="http://schemas.microsoft.com/office/word/2018/wordml/cex" xmlns:w16cid="http://schemas.microsoft.com/office/word/2016/wordml/cid" xmlns:w16="http://schemas.microsoft.com/office/word/2018/wordml" xmlns:w16se="http://schemas.microsoft.com/office/word/2015/wordml/symex" xmlns:wpg="http://schemas.microsoft.com/office/word/2010/wordprocessingGroup" xmlns:wpi="http://schemas.microsoft.com/office/word/2010/wordprocessingInk" xmlns:wne="http://schemas.microsoft.com/office/word/2006/wordml" xmlns:wps="http://schemas.microsoft.com/office/word/2010/wordprocessingShape" mc:Ignorable="w14 w15 w16se w16cid w16 w16cex wp14">
+<w:endnotes xmlns:wpc="http://schemas.microsoft.com/office/word/2010/wordprocessingCanvas" xmlns:cx="http://schemas.microsoft.com/office/drawing/2014/chartex" xmlns:cx1="http://schemas.microsoft.com/office/drawing/2015/9/8/chartex" xmlns:cx2="http://schemas.microsoft.com/office/drawing/2015/10/21/chartex" xmlns:cx3="http://schemas.microsoft.com/office/drawing/2016/5/9/chartex" xmlns:cx4="http://schemas.microsoft.com/office/drawing/2016/5/10/chartex" xmlns:cx5="http://schemas.microsoft.com/office/drawing/2016/5/11/chartex" xmlns:cx6="http://schemas.microsoft.com/office/drawing/2016/5/12/chartex" xmlns:cx7="http://schemas.microsoft.com/office/drawing/2016/5/13/chartex" xmlns:cx8="http://schemas.microsoft.com/office/drawing/2016/5/14/chartex" xmlns:mc="http://schemas.openxmlformats.org/markup-compatibility/2006" xmlns:aink="http://schemas.microsoft.com/office/drawing/2016/ink" xmlns:am3d="http://schemas.microsoft.com/office/drawing/2017/model3d" xmlns:o="urn:schemas-microsoft-com:office:office" xmlns:r="http://schemas.openxmlformats.org/officeDocument/2006/relationships" xmlns:m="http://schemas.openxmlformats.org/officeDocument/2006/math" xmlns:v="urn:schemas-microsoft-com:vml" xmlns:wp14="http://schemas.microsoft.com/office/word/2010/wordprocessingDrawing" xmlns:wp="http://schemas.openxmlformats.org/drawingml/2006/wordprocessingDrawing" xmlns:w10="urn:schemas-microsoft-com:office:word" xmlns:w="http://schemas.openxmlformats.org/wordprocessingml/2006/main" xmlns:w14="http://schemas.microsoft.com/office/word/2010/wordml" xmlns:w15="http://schemas.microsoft.com/office/word/2012/wordml" xmlns:w16cex="http://schemas.microsoft.com/office/word/2018/wordml/cex" xmlns:w16cid="http://schemas.microsoft.com/office/word/2016/wordml/cid" xmlns:w16="http://schemas.microsoft.com/office/word/2018/wordml" xmlns:w16sdtdh="http://schemas.microsoft.com/office/word/2020/wordml/sdtdatahash" xmlns:w16se="http://schemas.microsoft.com/office/word/2015/wordml/symex" xmlns:wpg="http://schemas.microsoft.com/office/word/2010/wordprocessingGroup" xmlns:wpi="http://schemas.microsoft.com/office/word/2010/wordprocessingInk" xmlns:wne="http://schemas.microsoft.com/office/word/2006/wordml" xmlns:wps="http://schemas.microsoft.com/office/word/2010/wordprocessingShape" mc:Ignorable="w14 w15 w16se w16cid w16 w16cex w16sdtdh wp14">
   <w:endnote w:type="separator" w:id="-1">
     <w:p>
       <w:r>
@@ -1466,7 +1852,7 @@
 </file>
 
 <file path=word/footer1.xml><?xml version="1.0" encoding="utf-8"?>
-<w:ftr xmlns:wpc="http://schemas.microsoft.com/office/word/2010/wordprocessingCanvas" xmlns:cx="http://schemas.microsoft.com/office/drawing/2014/chartex" xmlns:cx1="http://schemas.microsoft.com/office/drawing/2015/9/8/chartex" xmlns:cx2="http://schemas.microsoft.com/office/drawing/2015/10/21/chartex" xmlns:cx3="http://schemas.microsoft.com/office/drawing/2016/5/9/chartex" xmlns:cx4="http://schemas.microsoft.com/office/drawing/2016/5/10/chartex" xmlns:cx5="http://schemas.microsoft.com/office/drawing/2016/5/11/chartex" xmlns:cx6="http://schemas.microsoft.com/office/drawing/2016/5/12/chartex" xmlns:cx7="http://schemas.microsoft.com/office/drawing/2016/5/13/chartex" xmlns:cx8="http://schemas.microsoft.com/office/drawing/2016/5/14/chartex" xmlns:mc="http://schemas.openxmlformats.org/markup-compatibility/2006" xmlns:aink="http://schemas.microsoft.com/office/drawing/2016/ink" xmlns:am3d="http://schemas.microsoft.com/office/drawing/2017/model3d" xmlns:o="urn:schemas-microsoft-com:office:office" xmlns:r="http://schemas.openxmlformats.org/officeDocument/2006/relationships" xmlns:m="http://schemas.openxmlformats.org/officeDocument/2006/math" xmlns:v="urn:schemas-microsoft-com:vml" xmlns:wp14="http://schemas.microsoft.com/office/word/2010/wordprocessingDrawing" xmlns:wp="http://schemas.openxmlformats.org/drawingml/2006/wordprocessingDrawing" xmlns:w10="urn:schemas-microsoft-com:office:word" xmlns:w="http://schemas.openxmlformats.org/wordprocessingml/2006/main" xmlns:w14="http://schemas.microsoft.com/office/word/2010/wordml" xmlns:w15="http://schemas.microsoft.com/office/word/2012/wordml" xmlns:w16cex="http://schemas.microsoft.com/office/word/2018/wordml/cex" xmlns:w16cid="http://schemas.microsoft.com/office/word/2016/wordml/cid" xmlns:w16="http://schemas.microsoft.com/office/word/2018/wordml" xmlns:w16se="http://schemas.microsoft.com/office/word/2015/wordml/symex" xmlns:wpg="http://schemas.microsoft.com/office/word/2010/wordprocessingGroup" xmlns:wpi="http://schemas.microsoft.com/office/word/2010/wordprocessingInk" xmlns:wne="http://schemas.microsoft.com/office/word/2006/wordml" xmlns:wps="http://schemas.microsoft.com/office/word/2010/wordprocessingShape" mc:Ignorable="w14 w15 w16se w16cid w16 w16cex wp14">
+<w:ftr xmlns:wpc="http://schemas.microsoft.com/office/word/2010/wordprocessingCanvas" xmlns:cx="http://schemas.microsoft.com/office/drawing/2014/chartex" xmlns:cx1="http://schemas.microsoft.com/office/drawing/2015/9/8/chartex" xmlns:cx2="http://schemas.microsoft.com/office/drawing/2015/10/21/chartex" xmlns:cx3="http://schemas.microsoft.com/office/drawing/2016/5/9/chartex" xmlns:cx4="http://schemas.microsoft.com/office/drawing/2016/5/10/chartex" xmlns:cx5="http://schemas.microsoft.com/office/drawing/2016/5/11/chartex" xmlns:cx6="http://schemas.microsoft.com/office/drawing/2016/5/12/chartex" xmlns:cx7="http://schemas.microsoft.com/office/drawing/2016/5/13/chartex" xmlns:cx8="http://schemas.microsoft.com/office/drawing/2016/5/14/chartex" xmlns:mc="http://schemas.openxmlformats.org/markup-compatibility/2006" xmlns:aink="http://schemas.microsoft.com/office/drawing/2016/ink" xmlns:am3d="http://schemas.microsoft.com/office/drawing/2017/model3d" xmlns:o="urn:schemas-microsoft-com:office:office" xmlns:r="http://schemas.openxmlformats.org/officeDocument/2006/relationships" xmlns:m="http://schemas.openxmlformats.org/officeDocument/2006/math" xmlns:v="urn:schemas-microsoft-com:vml" xmlns:wp14="http://schemas.microsoft.com/office/word/2010/wordprocessingDrawing" xmlns:wp="http://schemas.openxmlformats.org/drawingml/2006/wordprocessingDrawing" xmlns:w10="urn:schemas-microsoft-com:office:word" xmlns:w="http://schemas.openxmlformats.org/wordprocessingml/2006/main" xmlns:w14="http://schemas.microsoft.com/office/word/2010/wordml" xmlns:w15="http://schemas.microsoft.com/office/word/2012/wordml" xmlns:w16cex="http://schemas.microsoft.com/office/word/2018/wordml/cex" xmlns:w16cid="http://schemas.microsoft.com/office/word/2016/wordml/cid" xmlns:w16="http://schemas.microsoft.com/office/word/2018/wordml" xmlns:w16sdtdh="http://schemas.microsoft.com/office/word/2020/wordml/sdtdatahash" xmlns:w16se="http://schemas.microsoft.com/office/word/2015/wordml/symex" xmlns:wpg="http://schemas.microsoft.com/office/word/2010/wordprocessingGroup" xmlns:wpi="http://schemas.microsoft.com/office/word/2010/wordprocessingInk" xmlns:wne="http://schemas.microsoft.com/office/word/2006/wordml" xmlns:wps="http://schemas.microsoft.com/office/word/2010/wordprocessingShape" mc:Ignorable="w14 w15 w16se w16cid w16 w16cex w16sdtdh wp14">
   <w:p>
     <w:pPr>
       <w:pStyle w:val="Alatunniste"/>
@@ -1491,7 +1877,7 @@
 </file>
 
 <file path=word/footnotes.xml><?xml version="1.0" encoding="utf-8"?>
-<w:footnotes xmlns:wpc="http://schemas.microsoft.com/office/word/2010/wordprocessingCanvas" xmlns:cx="http://schemas.microsoft.com/office/drawing/2014/chartex" xmlns:cx1="http://schemas.microsoft.com/office/drawing/2015/9/8/chartex" xmlns:cx2="http://schemas.microsoft.com/office/drawing/2015/10/21/chartex" xmlns:cx3="http://schemas.microsoft.com/office/drawing/2016/5/9/chartex" xmlns:cx4="http://schemas.microsoft.com/office/drawing/2016/5/10/chartex" xmlns:cx5="http://schemas.microsoft.com/office/drawing/2016/5/11/chartex" xmlns:cx6="http://schemas.microsoft.com/office/drawing/2016/5/12/chartex" xmlns:cx7="http://schemas.microsoft.com/office/drawing/2016/5/13/chartex" xmlns:cx8="http://schemas.microsoft.com/office/drawing/2016/5/14/chartex" xmlns:mc="http://schemas.openxmlformats.org/markup-compatibility/2006" xmlns:aink="http://schemas.microsoft.com/office/drawing/2016/ink" xmlns:am3d="http://schemas.microsoft.com/office/drawing/2017/model3d" xmlns:o="urn:schemas-microsoft-com:office:office" xmlns:r="http://schemas.openxmlformats.org/officeDocument/2006/relationships" xmlns:m="http://schemas.openxmlformats.org/officeDocument/2006/math" xmlns:v="urn:schemas-microsoft-com:vml" xmlns:wp14="http://schemas.microsoft.com/office/word/2010/wordprocessingDrawing" xmlns:wp="http://schemas.openxmlformats.org/drawingml/2006/wordprocessingDrawing" xmlns:w10="urn:schemas-microsoft-com:office:word" xmlns:w="http://schemas.openxmlformats.org/wordprocessingml/2006/main" xmlns:w14="http://schemas.microsoft.com/office/word/2010/wordml" xmlns:w15="http://schemas.microsoft.com/office/word/2012/wordml" xmlns:w16cex="http://schemas.microsoft.com/office/word/2018/wordml/cex" xmlns:w16cid="http://schemas.microsoft.com/office/word/2016/wordml/cid" xmlns:w16="http://schemas.microsoft.com/office/word/2018/wordml" xmlns:w16se="http://schemas.microsoft.com/office/word/2015/wordml/symex" xmlns:wpg="http://schemas.microsoft.com/office/word/2010/wordprocessingGroup" xmlns:wpi="http://schemas.microsoft.com/office/word/2010/wordprocessingInk" xmlns:wne="http://schemas.microsoft.com/office/word/2006/wordml" xmlns:wps="http://schemas.microsoft.com/office/word/2010/wordprocessingShape" mc:Ignorable="w14 w15 w16se w16cid w16 w16cex wp14">
+<w:footnotes xmlns:wpc="http://schemas.microsoft.com/office/word/2010/wordprocessingCanvas" xmlns:cx="http://schemas.microsoft.com/office/drawing/2014/chartex" xmlns:cx1="http://schemas.microsoft.com/office/drawing/2015/9/8/chartex" xmlns:cx2="http://schemas.microsoft.com/office/drawing/2015/10/21/chartex" xmlns:cx3="http://schemas.microsoft.com/office/drawing/2016/5/9/chartex" xmlns:cx4="http://schemas.microsoft.com/office/drawing/2016/5/10/chartex" xmlns:cx5="http://schemas.microsoft.com/office/drawing/2016/5/11/chartex" xmlns:cx6="http://schemas.microsoft.com/office/drawing/2016/5/12/chartex" xmlns:cx7="http://schemas.microsoft.com/office/drawing/2016/5/13/chartex" xmlns:cx8="http://schemas.microsoft.com/office/drawing/2016/5/14/chartex" xmlns:mc="http://schemas.openxmlformats.org/markup-compatibility/2006" xmlns:aink="http://schemas.microsoft.com/office/drawing/2016/ink" xmlns:am3d="http://schemas.microsoft.com/office/drawing/2017/model3d" xmlns:o="urn:schemas-microsoft-com:office:office" xmlns:r="http://schemas.openxmlformats.org/officeDocument/2006/relationships" xmlns:m="http://schemas.openxmlformats.org/officeDocument/2006/math" xmlns:v="urn:schemas-microsoft-com:vml" xmlns:wp14="http://schemas.microsoft.com/office/word/2010/wordprocessingDrawing" xmlns:wp="http://schemas.openxmlformats.org/drawingml/2006/wordprocessingDrawing" xmlns:w10="urn:schemas-microsoft-com:office:word" xmlns:w="http://schemas.openxmlformats.org/wordprocessingml/2006/main" xmlns:w14="http://schemas.microsoft.com/office/word/2010/wordml" xmlns:w15="http://schemas.microsoft.com/office/word/2012/wordml" xmlns:w16cex="http://schemas.microsoft.com/office/word/2018/wordml/cex" xmlns:w16cid="http://schemas.microsoft.com/office/word/2016/wordml/cid" xmlns:w16="http://schemas.microsoft.com/office/word/2018/wordml" xmlns:w16sdtdh="http://schemas.microsoft.com/office/word/2020/wordml/sdtdatahash" xmlns:w16se="http://schemas.microsoft.com/office/word/2015/wordml/symex" xmlns:wpg="http://schemas.microsoft.com/office/word/2010/wordprocessingGroup" xmlns:wpi="http://schemas.microsoft.com/office/word/2010/wordprocessingInk" xmlns:wne="http://schemas.microsoft.com/office/word/2006/wordml" xmlns:wps="http://schemas.microsoft.com/office/word/2010/wordprocessingShape" mc:Ignorable="w14 w15 w16se w16cid w16 w16cex w16sdtdh wp14">
   <w:footnote w:type="separator" w:id="-1">
     <w:p>
       <w:r>
@@ -1510,7 +1896,7 @@
 </file>
 
 <file path=word/header1.xml><?xml version="1.0" encoding="utf-8"?>
-<w:hdr xmlns:wpc="http://schemas.microsoft.com/office/word/2010/wordprocessingCanvas" xmlns:cx="http://schemas.microsoft.com/office/drawing/2014/chartex" xmlns:cx1="http://schemas.microsoft.com/office/drawing/2015/9/8/chartex" xmlns:cx2="http://schemas.microsoft.com/office/drawing/2015/10/21/chartex" xmlns:cx3="http://schemas.microsoft.com/office/drawing/2016/5/9/chartex" xmlns:cx4="http://schemas.microsoft.com/office/drawing/2016/5/10/chartex" xmlns:cx5="http://schemas.microsoft.com/office/drawing/2016/5/11/chartex" xmlns:cx6="http://schemas.microsoft.com/office/drawing/2016/5/12/chartex" xmlns:cx7="http://schemas.microsoft.com/office/drawing/2016/5/13/chartex" xmlns:cx8="http://schemas.microsoft.com/office/drawing/2016/5/14/chartex" xmlns:mc="http://schemas.openxmlformats.org/markup-compatibility/2006" xmlns:aink="http://schemas.microsoft.com/office/drawing/2016/ink" xmlns:am3d="http://schemas.microsoft.com/office/drawing/2017/model3d" xmlns:o="urn:schemas-microsoft-com:office:office" xmlns:r="http://schemas.openxmlformats.org/officeDocument/2006/relationships" xmlns:m="http://schemas.openxmlformats.org/officeDocument/2006/math" xmlns:v="urn:schemas-microsoft-com:vml" xmlns:wp14="http://schemas.microsoft.com/office/word/2010/wordprocessingDrawing" xmlns:wp="http://schemas.openxmlformats.org/drawingml/2006/wordprocessingDrawing" xmlns:w10="urn:schemas-microsoft-com:office:word" xmlns:w="http://schemas.openxmlformats.org/wordprocessingml/2006/main" xmlns:w14="http://schemas.microsoft.com/office/word/2010/wordml" xmlns:w15="http://schemas.microsoft.com/office/word/2012/wordml" xmlns:w16cex="http://schemas.microsoft.com/office/word/2018/wordml/cex" xmlns:w16cid="http://schemas.microsoft.com/office/word/2016/wordml/cid" xmlns:w16="http://schemas.microsoft.com/office/word/2018/wordml" xmlns:w16se="http://schemas.microsoft.com/office/word/2015/wordml/symex" xmlns:wpg="http://schemas.microsoft.com/office/word/2010/wordprocessingGroup" xmlns:wpi="http://schemas.microsoft.com/office/word/2010/wordprocessingInk" xmlns:wne="http://schemas.microsoft.com/office/word/2006/wordml" xmlns:wps="http://schemas.microsoft.com/office/word/2010/wordprocessingShape" mc:Ignorable="w14 w15 w16se w16cid w16 w16cex wp14">
+<w:hdr xmlns:wpc="http://schemas.microsoft.com/office/word/2010/wordprocessingCanvas" xmlns:cx="http://schemas.microsoft.com/office/drawing/2014/chartex" xmlns:cx1="http://schemas.microsoft.com/office/drawing/2015/9/8/chartex" xmlns:cx2="http://schemas.microsoft.com/office/drawing/2015/10/21/chartex" xmlns:cx3="http://schemas.microsoft.com/office/drawing/2016/5/9/chartex" xmlns:cx4="http://schemas.microsoft.com/office/drawing/2016/5/10/chartex" xmlns:cx5="http://schemas.microsoft.com/office/drawing/2016/5/11/chartex" xmlns:cx6="http://schemas.microsoft.com/office/drawing/2016/5/12/chartex" xmlns:cx7="http://schemas.microsoft.com/office/drawing/2016/5/13/chartex" xmlns:cx8="http://schemas.microsoft.com/office/drawing/2016/5/14/chartex" xmlns:mc="http://schemas.openxmlformats.org/markup-compatibility/2006" xmlns:aink="http://schemas.microsoft.com/office/drawing/2016/ink" xmlns:am3d="http://schemas.microsoft.com/office/drawing/2017/model3d" xmlns:o="urn:schemas-microsoft-com:office:office" xmlns:r="http://schemas.openxmlformats.org/officeDocument/2006/relationships" xmlns:m="http://schemas.openxmlformats.org/officeDocument/2006/math" xmlns:v="urn:schemas-microsoft-com:vml" xmlns:wp14="http://schemas.microsoft.com/office/word/2010/wordprocessingDrawing" xmlns:wp="http://schemas.openxmlformats.org/drawingml/2006/wordprocessingDrawing" xmlns:w10="urn:schemas-microsoft-com:office:word" xmlns:w="http://schemas.openxmlformats.org/wordprocessingml/2006/main" xmlns:w14="http://schemas.microsoft.com/office/word/2010/wordml" xmlns:w15="http://schemas.microsoft.com/office/word/2012/wordml" xmlns:w16cex="http://schemas.microsoft.com/office/word/2018/wordml/cex" xmlns:w16cid="http://schemas.microsoft.com/office/word/2016/wordml/cid" xmlns:w16="http://schemas.microsoft.com/office/word/2018/wordml" xmlns:w16sdtdh="http://schemas.microsoft.com/office/word/2020/wordml/sdtdatahash" xmlns:w16se="http://schemas.microsoft.com/office/word/2015/wordml/symex" xmlns:wpg="http://schemas.microsoft.com/office/word/2010/wordprocessingGroup" xmlns:wpi="http://schemas.microsoft.com/office/word/2010/wordprocessingInk" xmlns:wne="http://schemas.microsoft.com/office/word/2006/wordml" xmlns:wps="http://schemas.microsoft.com/office/word/2010/wordprocessingShape" mc:Ignorable="w14 w15 w16se w16cid w16 w16cex w16sdtdh wp14">
   <w:p>
     <w:pPr>
       <w:pStyle w:val="Yltunniste"/>
@@ -1521,7 +1907,7 @@
 </file>
 
 <file path=word/numbering.xml><?xml version="1.0" encoding="utf-8"?>
-<w:numbering xmlns:wpc="http://schemas.microsoft.com/office/word/2010/wordprocessingCanvas" xmlns:cx="http://schemas.microsoft.com/office/drawing/2014/chartex" xmlns:cx1="http://schemas.microsoft.com/office/drawing/2015/9/8/chartex" xmlns:cx2="http://schemas.microsoft.com/office/drawing/2015/10/21/chartex" xmlns:cx3="http://schemas.microsoft.com/office/drawing/2016/5/9/chartex" xmlns:cx4="http://schemas.microsoft.com/office/drawing/2016/5/10/chartex" xmlns:cx5="http://schemas.microsoft.com/office/drawing/2016/5/11/chartex" xmlns:cx6="http://schemas.microsoft.com/office/drawing/2016/5/12/chartex" xmlns:cx7="http://schemas.microsoft.com/office/drawing/2016/5/13/chartex" xmlns:cx8="http://schemas.microsoft.com/office/drawing/2016/5/14/chartex" xmlns:mc="http://schemas.openxmlformats.org/markup-compatibility/2006" xmlns:aink="http://schemas.microsoft.com/office/drawing/2016/ink" xmlns:am3d="http://schemas.microsoft.com/office/drawing/2017/model3d" xmlns:o="urn:schemas-microsoft-com:office:office" xmlns:r="http://schemas.openxmlformats.org/officeDocument/2006/relationships" xmlns:m="http://schemas.openxmlformats.org/officeDocument/2006/math" xmlns:v="urn:schemas-microsoft-com:vml" xmlns:wp14="http://schemas.microsoft.com/office/word/2010/wordprocessingDrawing" xmlns:wp="http://schemas.openxmlformats.org/drawingml/2006/wordprocessingDrawing" xmlns:w10="urn:schemas-microsoft-com:office:word" xmlns:w="http://schemas.openxmlformats.org/wordprocessingml/2006/main" xmlns:w14="http://schemas.microsoft.com/office/word/2010/wordml" xmlns:w15="http://schemas.microsoft.com/office/word/2012/wordml" xmlns:w16cex="http://schemas.microsoft.com/office/word/2018/wordml/cex" xmlns:w16cid="http://schemas.microsoft.com/office/word/2016/wordml/cid" xmlns:w16="http://schemas.microsoft.com/office/word/2018/wordml" xmlns:w16se="http://schemas.microsoft.com/office/word/2015/wordml/symex" xmlns:wpg="http://schemas.microsoft.com/office/word/2010/wordprocessingGroup" xmlns:wpi="http://schemas.microsoft.com/office/word/2010/wordprocessingInk" xmlns:wne="http://schemas.microsoft.com/office/word/2006/wordml" xmlns:wps="http://schemas.microsoft.com/office/word/2010/wordprocessingShape" mc:Ignorable="w14 w15 w16se w16cid w16 w16cex wp14">
+<w:numbering xmlns:wpc="http://schemas.microsoft.com/office/word/2010/wordprocessingCanvas" xmlns:cx="http://schemas.microsoft.com/office/drawing/2014/chartex" xmlns:cx1="http://schemas.microsoft.com/office/drawing/2015/9/8/chartex" xmlns:cx2="http://schemas.microsoft.com/office/drawing/2015/10/21/chartex" xmlns:cx3="http://schemas.microsoft.com/office/drawing/2016/5/9/chartex" xmlns:cx4="http://schemas.microsoft.com/office/drawing/2016/5/10/chartex" xmlns:cx5="http://schemas.microsoft.com/office/drawing/2016/5/11/chartex" xmlns:cx6="http://schemas.microsoft.com/office/drawing/2016/5/12/chartex" xmlns:cx7="http://schemas.microsoft.com/office/drawing/2016/5/13/chartex" xmlns:cx8="http://schemas.microsoft.com/office/drawing/2016/5/14/chartex" xmlns:mc="http://schemas.openxmlformats.org/markup-compatibility/2006" xmlns:aink="http://schemas.microsoft.com/office/drawing/2016/ink" xmlns:am3d="http://schemas.microsoft.com/office/drawing/2017/model3d" xmlns:o="urn:schemas-microsoft-com:office:office" xmlns:r="http://schemas.openxmlformats.org/officeDocument/2006/relationships" xmlns:m="http://schemas.openxmlformats.org/officeDocument/2006/math" xmlns:v="urn:schemas-microsoft-com:vml" xmlns:wp14="http://schemas.microsoft.com/office/word/2010/wordprocessingDrawing" xmlns:wp="http://schemas.openxmlformats.org/drawingml/2006/wordprocessingDrawing" xmlns:w10="urn:schemas-microsoft-com:office:word" xmlns:w="http://schemas.openxmlformats.org/wordprocessingml/2006/main" xmlns:w14="http://schemas.microsoft.com/office/word/2010/wordml" xmlns:w15="http://schemas.microsoft.com/office/word/2012/wordml" xmlns:w16cex="http://schemas.microsoft.com/office/word/2018/wordml/cex" xmlns:w16cid="http://schemas.microsoft.com/office/word/2016/wordml/cid" xmlns:w16="http://schemas.microsoft.com/office/word/2018/wordml" xmlns:w16sdtdh="http://schemas.microsoft.com/office/word/2020/wordml/sdtdatahash" xmlns:w16se="http://schemas.microsoft.com/office/word/2015/wordml/symex" xmlns:wpg="http://schemas.microsoft.com/office/word/2010/wordprocessingGroup" xmlns:wpi="http://schemas.microsoft.com/office/word/2010/wordprocessingInk" xmlns:wne="http://schemas.microsoft.com/office/word/2006/wordml" xmlns:wps="http://schemas.microsoft.com/office/word/2010/wordprocessingShape" mc:Ignorable="w14 w15 w16se w16cid w16 w16cex w16sdtdh wp14">
   <w:abstractNum w:abstractNumId="0" w15:restartNumberingAfterBreak="0">
     <w:nsid w:val="3B530E8E"/>
     <w:multiLevelType w:val="hybridMultilevel"/>
@@ -2481,7 +2867,7 @@
 </file>
 
 <file path=word/styles.xml><?xml version="1.0" encoding="utf-8"?>
-<w:styles xmlns:mc="http://schemas.openxmlformats.org/markup-compatibility/2006" xmlns:r="http://schemas.openxmlformats.org/officeDocument/2006/relationships" xmlns:w="http://schemas.openxmlformats.org/wordprocessingml/2006/main" xmlns:w14="http://schemas.microsoft.com/office/word/2010/wordml" xmlns:w15="http://schemas.microsoft.com/office/word/2012/wordml" xmlns:w16cex="http://schemas.microsoft.com/office/word/2018/wordml/cex" xmlns:w16cid="http://schemas.microsoft.com/office/word/2016/wordml/cid" xmlns:w16="http://schemas.microsoft.com/office/word/2018/wordml" xmlns:w16se="http://schemas.microsoft.com/office/word/2015/wordml/symex" mc:Ignorable="w14 w15 w16se w16cid w16 w16cex">
+<w:styles xmlns:mc="http://schemas.openxmlformats.org/markup-compatibility/2006" xmlns:r="http://schemas.openxmlformats.org/officeDocument/2006/relationships" xmlns:w="http://schemas.openxmlformats.org/wordprocessingml/2006/main" xmlns:w14="http://schemas.microsoft.com/office/word/2010/wordml" xmlns:w15="http://schemas.microsoft.com/office/word/2012/wordml" xmlns:w16cex="http://schemas.microsoft.com/office/word/2018/wordml/cex" xmlns:w16cid="http://schemas.microsoft.com/office/word/2016/wordml/cid" xmlns:w16="http://schemas.microsoft.com/office/word/2018/wordml" xmlns:w16sdtdh="http://schemas.microsoft.com/office/word/2020/wordml/sdtdatahash" xmlns:w16se="http://schemas.microsoft.com/office/word/2015/wordml/symex" mc:Ignorable="w14 w15 w16se w16cid w16 w16cex w16sdtdh">
   <w:docDefaults>
     <w:rPrDefault>
       <w:rPr>
@@ -3947,12 +4333,12 @@
 </file>
 
 <file path=customXml/item1.xml><?xml version="1.0" encoding="utf-8"?>
-<p:properties xmlns:p="http://schemas.microsoft.com/office/2006/metadata/properties" xmlns:xsi="http://www.w3.org/2001/XMLSchema-instance" xmlns:pc="http://schemas.microsoft.com/office/infopath/2007/PartnerControls">
-  <documentManagement>
-    <PublishingExpirationDate xmlns="http://schemas.microsoft.com/sharepoint/v3" xsi:nil="true"/>
-    <PublishingStartDate xmlns="http://schemas.microsoft.com/sharepoint/v3" xsi:nil="true"/>
-  </documentManagement>
-</p:properties>
+<?mso-contentType ?>
+<FormTemplates xmlns="http://schemas.microsoft.com/sharepoint/v3/contenttype/forms">
+  <Display>DocumentLibraryForm</Display>
+  <Edit>DocumentLibraryForm</Edit>
+  <New>DocumentLibraryForm</New>
+</FormTemplates>
 </file>
 
 <file path=customXml/item2.xml><?xml version="1.0" encoding="utf-8"?>
@@ -4022,20 +4408,18 @@
 </file>
 
 <file path=customXml/item3.xml><?xml version="1.0" encoding="utf-8"?>
-<?mso-contentType ?>
-<FormTemplates xmlns="http://schemas.microsoft.com/sharepoint/v3/contenttype/forms">
-  <Display>DocumentLibraryForm</Display>
-  <Edit>DocumentLibraryForm</Edit>
-  <New>DocumentLibraryForm</New>
-</FormTemplates>
+<p:properties xmlns:p="http://schemas.microsoft.com/office/2006/metadata/properties" xmlns:xsi="http://www.w3.org/2001/XMLSchema-instance" xmlns:pc="http://schemas.microsoft.com/office/infopath/2007/PartnerControls">
+  <documentManagement>
+    <PublishingExpirationDate xmlns="http://schemas.microsoft.com/sharepoint/v3" xsi:nil="true"/>
+    <PublishingStartDate xmlns="http://schemas.microsoft.com/sharepoint/v3" xsi:nil="true"/>
+  </documentManagement>
+</p:properties>
 </file>
 
 <file path=customXml/itemProps1.xml><?xml version="1.0" encoding="utf-8"?>
-<ds:datastoreItem xmlns:ds="http://schemas.openxmlformats.org/officeDocument/2006/customXml" ds:itemID="{FA8F0064-303C-446D-896E-46EEB9A79DC3}">
+<ds:datastoreItem xmlns:ds="http://schemas.openxmlformats.org/officeDocument/2006/customXml" ds:itemID="{13FBD2FA-5696-460D-A278-9A302A0F72AE}">
   <ds:schemaRefs>
-    <ds:schemaRef ds:uri="http://schemas.microsoft.com/office/2006/metadata/properties"/>
-    <ds:schemaRef ds:uri="http://schemas.microsoft.com/office/infopath/2007/PartnerControls"/>
-    <ds:schemaRef ds:uri="http://schemas.microsoft.com/sharepoint/v3"/>
+    <ds:schemaRef ds:uri="http://schemas.microsoft.com/sharepoint/v3/contenttype/forms"/>
   </ds:schemaRefs>
 </ds:datastoreItem>
 </file>
@@ -4058,9 +4442,11 @@
 </file>
 
 <file path=customXml/itemProps3.xml><?xml version="1.0" encoding="utf-8"?>
-<ds:datastoreItem xmlns:ds="http://schemas.openxmlformats.org/officeDocument/2006/customXml" ds:itemID="{13FBD2FA-5696-460D-A278-9A302A0F72AE}">
+<ds:datastoreItem xmlns:ds="http://schemas.openxmlformats.org/officeDocument/2006/customXml" ds:itemID="{FA8F0064-303C-446D-896E-46EEB9A79DC3}">
   <ds:schemaRefs>
-    <ds:schemaRef ds:uri="http://schemas.microsoft.com/sharepoint/v3/contenttype/forms"/>
+    <ds:schemaRef ds:uri="http://schemas.microsoft.com/office/2006/metadata/properties"/>
+    <ds:schemaRef ds:uri="http://schemas.microsoft.com/office/infopath/2007/PartnerControls"/>
+    <ds:schemaRef ds:uri="http://schemas.microsoft.com/sharepoint/v3"/>
   </ds:schemaRefs>
 </ds:datastoreItem>
 </file>
</xml_diff>

<commit_message>
Card section, Hero-section and footer started. Also background and opacity added.
</commit_message>
<xml_diff>
--- a/Halonen_learning_diary_front_end.docx
+++ b/Halonen_learning_diary_front_end.docx
@@ -990,21 +990,7 @@
         <w:rPr>
           <w:lang w:val="en-US"/>
         </w:rPr>
-        <w:t xml:space="preserve">some of the images </w:t>
-      </w:r>
-      <w:proofErr w:type="gramStart"/>
-      <w:r>
-        <w:rPr>
-          <w:lang w:val="en-US"/>
-        </w:rPr>
-        <w:t>won’t</w:t>
-      </w:r>
-      <w:proofErr w:type="gramEnd"/>
-      <w:r>
-        <w:rPr>
-          <w:lang w:val="en-US"/>
-        </w:rPr>
-        <w:t xml:space="preserve"> show. Seems that it cannot access the </w:t>
+        <w:t xml:space="preserve">some of the images won’t show. Seems that it cannot access the </w:t>
       </w:r>
       <w:proofErr w:type="spellStart"/>
       <w:r>
@@ -1018,55 +1004,27 @@
         <w:rPr>
           <w:lang w:val="en-US"/>
         </w:rPr>
-        <w:t xml:space="preserve"> images </w:t>
-      </w:r>
-      <w:proofErr w:type="gramStart"/>
-      <w:r>
-        <w:rPr>
-          <w:lang w:val="en-US"/>
-        </w:rPr>
-        <w:t>folder</w:t>
-      </w:r>
-      <w:proofErr w:type="gramEnd"/>
-      <w:r>
-        <w:rPr>
-          <w:lang w:val="en-US"/>
-        </w:rPr>
-        <w:t xml:space="preserve"> I think.</w:t>
-      </w:r>
-    </w:p>
-    <w:p>
-      <w:pPr>
-        <w:rPr>
-          <w:lang w:val="en-US"/>
-        </w:rPr>
-      </w:pPr>
-    </w:p>
-    <w:p>
-      <w:pPr>
-        <w:rPr>
-          <w:lang w:val="en-US"/>
-        </w:rPr>
-      </w:pPr>
-      <w:r>
-        <w:rPr>
-          <w:lang w:val="en-US"/>
-        </w:rPr>
-        <w:t xml:space="preserve">After some </w:t>
-      </w:r>
-      <w:proofErr w:type="gramStart"/>
-      <w:r>
-        <w:rPr>
-          <w:lang w:val="en-US"/>
-        </w:rPr>
-        <w:t>digging</w:t>
-      </w:r>
-      <w:proofErr w:type="gramEnd"/>
-      <w:r>
-        <w:rPr>
-          <w:lang w:val="en-US"/>
-        </w:rPr>
-        <w:t xml:space="preserve"> I found out that </w:t>
+        <w:t xml:space="preserve"> images folder I think.</w:t>
+      </w:r>
+    </w:p>
+    <w:p>
+      <w:pPr>
+        <w:rPr>
+          <w:lang w:val="en-US"/>
+        </w:rPr>
+      </w:pPr>
+    </w:p>
+    <w:p>
+      <w:pPr>
+        <w:rPr>
+          <w:lang w:val="en-US"/>
+        </w:rPr>
+      </w:pPr>
+      <w:r>
+        <w:rPr>
+          <w:lang w:val="en-US"/>
+        </w:rPr>
+        <w:t xml:space="preserve">After some digging I found out that </w:t>
       </w:r>
       <w:proofErr w:type="spellStart"/>
       <w:r>
@@ -1520,21 +1478,7 @@
         <w:rPr>
           <w:lang w:val="en-US"/>
         </w:rPr>
-        <w:t xml:space="preserve"> repo, but </w:t>
-      </w:r>
-      <w:proofErr w:type="gramStart"/>
-      <w:r>
-        <w:rPr>
-          <w:lang w:val="en-US"/>
-        </w:rPr>
-        <w:t>surely</w:t>
-      </w:r>
-      <w:proofErr w:type="gramEnd"/>
-      <w:r>
-        <w:rPr>
-          <w:lang w:val="en-US"/>
-        </w:rPr>
-        <w:t xml:space="preserve"> I can’t make a new project and push that into a separate </w:t>
+        <w:t xml:space="preserve"> repo, but surely I can’t make a new project and push that into a separate </w:t>
       </w:r>
       <w:r>
         <w:rPr>
@@ -1552,21 +1496,7 @@
         <w:rPr>
           <w:lang w:val="en-US"/>
         </w:rPr>
-        <w:t xml:space="preserve">how does the build </w:t>
-      </w:r>
-      <w:proofErr w:type="gramStart"/>
-      <w:r>
-        <w:rPr>
-          <w:lang w:val="en-US"/>
-        </w:rPr>
-        <w:t>process  work</w:t>
-      </w:r>
-      <w:proofErr w:type="gramEnd"/>
-      <w:r>
-        <w:rPr>
-          <w:lang w:val="en-US"/>
-        </w:rPr>
-        <w:t xml:space="preserve"> if my html and </w:t>
+        <w:t xml:space="preserve">how does the build process  work if my html and </w:t>
       </w:r>
       <w:proofErr w:type="spellStart"/>
       <w:r>
@@ -1798,6 +1728,334 @@
         </w:rPr>
         <w:t>Copied the relevant files to correct folders and now I have huge variety of options to choose from.</w:t>
       </w:r>
+    </w:p>
+    <w:p>
+      <w:pPr>
+        <w:rPr>
+          <w:lang w:val="en-US"/>
+        </w:rPr>
+      </w:pPr>
+    </w:p>
+    <w:p>
+      <w:pPr>
+        <w:rPr>
+          <w:lang w:val="en-US"/>
+        </w:rPr>
+      </w:pPr>
+    </w:p>
+    <w:p>
+      <w:pPr>
+        <w:rPr>
+          <w:lang w:val="en-US"/>
+        </w:rPr>
+      </w:pPr>
+      <w:r>
+        <w:rPr>
+          <w:lang w:val="en-US"/>
+        </w:rPr>
+        <w:t>18.04.2021</w:t>
+      </w:r>
+    </w:p>
+    <w:p>
+      <w:pPr>
+        <w:rPr>
+          <w:lang w:val="en-US"/>
+        </w:rPr>
+      </w:pPr>
+      <w:r>
+        <w:rPr>
+          <w:lang w:val="en-US"/>
+        </w:rPr>
+        <w:t>Started the session by drafting the look of the site on paper. Going to keep it</w:t>
+      </w:r>
+      <w:r>
+        <w:rPr>
+          <w:lang w:val="en-US"/>
+        </w:rPr>
+        <w:t xml:space="preserve"> as simple as possible. Pondering if I should leave out the whole nav-section. I have no logos because I’m not a company and perhaps just starting with the hero section would be better solution here.</w:t>
+      </w:r>
+    </w:p>
+    <w:p>
+      <w:pPr>
+        <w:rPr>
+          <w:lang w:val="en-US"/>
+        </w:rPr>
+      </w:pPr>
+    </w:p>
+    <w:p>
+      <w:pPr>
+        <w:rPr>
+          <w:lang w:val="en-US"/>
+        </w:rPr>
+      </w:pPr>
+      <w:r>
+        <w:rPr>
+          <w:lang w:val="en-US"/>
+        </w:rPr>
+        <w:t xml:space="preserve">Continued the build by adding </w:t>
+      </w:r>
+      <w:proofErr w:type="spellStart"/>
+      <w:r>
+        <w:rPr>
+          <w:lang w:val="en-US"/>
+        </w:rPr>
+        <w:t>ionicons</w:t>
+      </w:r>
+      <w:proofErr w:type="spellEnd"/>
+      <w:r>
+        <w:rPr>
+          <w:lang w:val="en-US"/>
+        </w:rPr>
+        <w:t xml:space="preserve"> to </w:t>
+      </w:r>
+      <w:r>
+        <w:rPr>
+          <w:lang w:val="en-US"/>
+        </w:rPr>
+        <w:t xml:space="preserve">head section. From there I added </w:t>
+      </w:r>
+      <w:proofErr w:type="spellStart"/>
+      <w:r>
+        <w:rPr>
+          <w:lang w:val="en-US"/>
+        </w:rPr>
+        <w:t>Github</w:t>
+      </w:r>
+      <w:proofErr w:type="spellEnd"/>
+      <w:r>
+        <w:rPr>
+          <w:lang w:val="en-US"/>
+        </w:rPr>
+        <w:t xml:space="preserve"> icons to my Card sections. Also did some SCSS Variables changes to change </w:t>
+      </w:r>
+      <w:r>
+        <w:rPr>
+          <w:lang w:val="en-US"/>
+        </w:rPr>
+        <w:t>$</w:t>
+      </w:r>
+      <w:proofErr w:type="spellStart"/>
+      <w:r>
+        <w:rPr>
+          <w:lang w:val="en-US"/>
+        </w:rPr>
+        <w:t>primarycolor</w:t>
+      </w:r>
+      <w:proofErr w:type="spellEnd"/>
+      <w:r>
+        <w:rPr>
+          <w:lang w:val="en-US"/>
+        </w:rPr>
+        <w:t xml:space="preserve"> backgrounds to </w:t>
+      </w:r>
+      <w:r>
+        <w:rPr>
+          <w:lang w:val="en-US"/>
+        </w:rPr>
+        <w:t xml:space="preserve">Card titles and a background </w:t>
+      </w:r>
+      <w:proofErr w:type="spellStart"/>
+      <w:r>
+        <w:rPr>
+          <w:lang w:val="en-US"/>
+        </w:rPr>
+        <w:t>css</w:t>
+      </w:r>
+      <w:proofErr w:type="spellEnd"/>
+      <w:r>
+        <w:rPr>
+          <w:lang w:val="en-US"/>
+        </w:rPr>
+        <w:t xml:space="preserve"> to my new heading before Cards.</w:t>
+      </w:r>
+    </w:p>
+    <w:p>
+      <w:pPr>
+        <w:rPr>
+          <w:lang w:val="en-US"/>
+        </w:rPr>
+      </w:pPr>
+    </w:p>
+    <w:p>
+      <w:pPr>
+        <w:rPr>
+          <w:lang w:val="en-US"/>
+        </w:rPr>
+      </w:pPr>
+      <w:r>
+        <w:rPr>
+          <w:lang w:val="en-US"/>
+        </w:rPr>
+        <w:t xml:space="preserve">Added a Hero-section of sorts </w:t>
+      </w:r>
+      <w:r>
+        <w:rPr>
+          <w:lang w:val="en-US"/>
+        </w:rPr>
+        <w:t xml:space="preserve">with a square image in its own box with a same background. </w:t>
+      </w:r>
+    </w:p>
+    <w:p>
+      <w:pPr>
+        <w:rPr>
+          <w:lang w:val="en-US"/>
+        </w:rPr>
+      </w:pPr>
+      <w:r>
+        <w:rPr>
+          <w:lang w:val="en-US"/>
+        </w:rPr>
+        <w:t xml:space="preserve">Started working with Footer as well. </w:t>
+      </w:r>
+      <w:r>
+        <w:rPr>
+          <w:lang w:val="en-US"/>
+        </w:rPr>
+        <w:t>Made it sticky and I will probably keep it very simple.</w:t>
+      </w:r>
+    </w:p>
+    <w:p>
+      <w:pPr>
+        <w:rPr>
+          <w:lang w:val="en-US"/>
+        </w:rPr>
+      </w:pPr>
+    </w:p>
+    <w:p>
+      <w:pPr>
+        <w:rPr>
+          <w:lang w:val="en-US"/>
+        </w:rPr>
+      </w:pPr>
+      <w:r>
+        <w:rPr>
+          <w:lang w:val="en-US"/>
+        </w:rPr>
+        <w:t>Was going to do todays first push to git repo, but received an git status error. Some files are corrupt and some are empty. Not sure what to do. I am going to try and make a backup of everything at this point.</w:t>
+      </w:r>
+    </w:p>
+    <w:p>
+      <w:pPr>
+        <w:rPr>
+          <w:rStyle w:val="Hienovarainenviittaus"/>
+          <w:sz w:val="20"/>
+          <w:szCs w:val="20"/>
+          <w:lang w:val="en-US"/>
+        </w:rPr>
+      </w:pPr>
+      <w:r>
+        <w:rPr>
+          <w:rStyle w:val="Hienovarainenviittaus"/>
+          <w:sz w:val="20"/>
+          <w:szCs w:val="20"/>
+          <w:lang w:val="en-US"/>
+        </w:rPr>
+        <w:lastRenderedPageBreak/>
+        <w:t>~/projects/</w:t>
+      </w:r>
+      <w:proofErr w:type="spellStart"/>
+      <w:r>
+        <w:rPr>
+          <w:rStyle w:val="Hienovarainenviittaus"/>
+          <w:sz w:val="20"/>
+          <w:szCs w:val="20"/>
+          <w:lang w:val="en-US"/>
+        </w:rPr>
+        <w:t>lut_frontend</w:t>
+      </w:r>
+      <w:proofErr w:type="spellEnd"/>
+      <w:r>
+        <w:rPr>
+          <w:rStyle w:val="Hienovarainenviittaus"/>
+          <w:sz w:val="20"/>
+          <w:szCs w:val="20"/>
+          <w:lang w:val="en-US"/>
+        </w:rPr>
+        <w:t>$ git status</w:t>
+      </w:r>
+    </w:p>
+    <w:p>
+      <w:pPr>
+        <w:rPr>
+          <w:rStyle w:val="Hienovarainenviittaus"/>
+          <w:sz w:val="20"/>
+          <w:szCs w:val="20"/>
+          <w:lang w:val="en-US"/>
+        </w:rPr>
+      </w:pPr>
+      <w:r>
+        <w:rPr>
+          <w:rStyle w:val="Hienovarainenviittaus"/>
+          <w:sz w:val="20"/>
+          <w:szCs w:val="20"/>
+          <w:lang w:val="en-US"/>
+        </w:rPr>
+        <w:t>error: object file .git/objects/bd/68aa97b52fb74c6f456ebd9174aa9e672fcf42 is empty</w:t>
+      </w:r>
+    </w:p>
+    <w:p>
+      <w:pPr>
+        <w:rPr>
+          <w:rStyle w:val="Hienovarainenviittaus"/>
+          <w:sz w:val="20"/>
+          <w:szCs w:val="20"/>
+          <w:lang w:val="en-US"/>
+        </w:rPr>
+      </w:pPr>
+      <w:r>
+        <w:rPr>
+          <w:rStyle w:val="Hienovarainenviittaus"/>
+          <w:sz w:val="20"/>
+          <w:szCs w:val="20"/>
+          <w:lang w:val="en-US"/>
+        </w:rPr>
+        <w:t>error: object file .git/objects/bd/68aa97b52fb74c6f456ebd9174aa9e672fcf42 is empty</w:t>
+      </w:r>
+    </w:p>
+    <w:p>
+      <w:pPr>
+        <w:rPr>
+          <w:rStyle w:val="Hienovarainenviittaus"/>
+          <w:sz w:val="20"/>
+          <w:szCs w:val="20"/>
+          <w:lang w:val="en-US"/>
+        </w:rPr>
+      </w:pPr>
+      <w:r>
+        <w:rPr>
+          <w:rStyle w:val="Hienovarainenviittaus"/>
+          <w:sz w:val="20"/>
+          <w:szCs w:val="20"/>
+          <w:lang w:val="en-US"/>
+        </w:rPr>
+        <w:t>error: object file .git/objects/bd/68aa97b52fb74c6f456ebd9174aa9e672fcf42 is empty</w:t>
+      </w:r>
+    </w:p>
+    <w:p>
+      <w:pPr>
+        <w:rPr>
+          <w:rStyle w:val="Hienovarainenviittaus"/>
+          <w:sz w:val="20"/>
+          <w:szCs w:val="20"/>
+          <w:lang w:val="en-GB"/>
+        </w:rPr>
+      </w:pPr>
+      <w:r>
+        <w:rPr>
+          <w:rStyle w:val="Hienovarainenviittaus"/>
+          <w:sz w:val="20"/>
+          <w:szCs w:val="20"/>
+          <w:lang w:val="en-US"/>
+        </w:rPr>
+        <w:t>fatal: loose object bd68aa97b52fb74c6f456ebd9174aa9e672fcf42 (stored in .git/objects/bd/68aa97b52fb74c6f456ebd9174aa9e672fcf42) is corrupt</w:t>
+      </w:r>
+    </w:p>
+    <w:p>
+      <w:pPr>
+        <w:rPr>
+          <w:lang w:val="en-GB"/>
+        </w:rPr>
+      </w:pPr>
     </w:p>
     <w:p>
       <w:pPr>
@@ -4032,6 +4290,17 @@
       <w:sz w:val="24"/>
       <w:szCs w:val="24"/>
       <w:lang w:val="fi-FI" w:eastAsia="en-US"/>
+    </w:rPr>
+  </w:style>
+  <w:style w:type="character" w:styleId="Hienovarainenviittaus">
+    <w:name w:val="Subtle Reference"/>
+    <w:basedOn w:val="Kappaleenoletusfontti"/>
+    <w:uiPriority w:val="31"/>
+    <w:qFormat/>
+    <w:rsid w:val="00D24FE9"/>
+    <w:rPr>
+      <w:smallCaps/>
+      <w:color w:val="5A5A5A" w:themeColor="text1" w:themeTint="A5"/>
     </w:rPr>
   </w:style>
 </w:styles>
@@ -4333,12 +4602,12 @@
 </file>
 
 <file path=customXml/item1.xml><?xml version="1.0" encoding="utf-8"?>
-<?mso-contentType ?>
-<FormTemplates xmlns="http://schemas.microsoft.com/sharepoint/v3/contenttype/forms">
-  <Display>DocumentLibraryForm</Display>
-  <Edit>DocumentLibraryForm</Edit>
-  <New>DocumentLibraryForm</New>
-</FormTemplates>
+<p:properties xmlns:p="http://schemas.microsoft.com/office/2006/metadata/properties" xmlns:xsi="http://www.w3.org/2001/XMLSchema-instance" xmlns:pc="http://schemas.microsoft.com/office/infopath/2007/PartnerControls">
+  <documentManagement>
+    <PublishingExpirationDate xmlns="http://schemas.microsoft.com/sharepoint/v3" xsi:nil="true"/>
+    <PublishingStartDate xmlns="http://schemas.microsoft.com/sharepoint/v3" xsi:nil="true"/>
+  </documentManagement>
+</p:properties>
 </file>
 
 <file path=customXml/item2.xml><?xml version="1.0" encoding="utf-8"?>
@@ -4408,18 +4677,20 @@
 </file>
 
 <file path=customXml/item3.xml><?xml version="1.0" encoding="utf-8"?>
-<p:properties xmlns:p="http://schemas.microsoft.com/office/2006/metadata/properties" xmlns:xsi="http://www.w3.org/2001/XMLSchema-instance" xmlns:pc="http://schemas.microsoft.com/office/infopath/2007/PartnerControls">
-  <documentManagement>
-    <PublishingExpirationDate xmlns="http://schemas.microsoft.com/sharepoint/v3" xsi:nil="true"/>
-    <PublishingStartDate xmlns="http://schemas.microsoft.com/sharepoint/v3" xsi:nil="true"/>
-  </documentManagement>
-</p:properties>
+<?mso-contentType ?>
+<FormTemplates xmlns="http://schemas.microsoft.com/sharepoint/v3/contenttype/forms">
+  <Display>DocumentLibraryForm</Display>
+  <Edit>DocumentLibraryForm</Edit>
+  <New>DocumentLibraryForm</New>
+</FormTemplates>
 </file>
 
 <file path=customXml/itemProps1.xml><?xml version="1.0" encoding="utf-8"?>
-<ds:datastoreItem xmlns:ds="http://schemas.openxmlformats.org/officeDocument/2006/customXml" ds:itemID="{13FBD2FA-5696-460D-A278-9A302A0F72AE}">
+<ds:datastoreItem xmlns:ds="http://schemas.openxmlformats.org/officeDocument/2006/customXml" ds:itemID="{FA8F0064-303C-446D-896E-46EEB9A79DC3}">
   <ds:schemaRefs>
-    <ds:schemaRef ds:uri="http://schemas.microsoft.com/sharepoint/v3/contenttype/forms"/>
+    <ds:schemaRef ds:uri="http://schemas.microsoft.com/office/2006/metadata/properties"/>
+    <ds:schemaRef ds:uri="http://schemas.microsoft.com/office/infopath/2007/PartnerControls"/>
+    <ds:schemaRef ds:uri="http://schemas.microsoft.com/sharepoint/v3"/>
   </ds:schemaRefs>
 </ds:datastoreItem>
 </file>
@@ -4442,11 +4713,9 @@
 </file>
 
 <file path=customXml/itemProps3.xml><?xml version="1.0" encoding="utf-8"?>
-<ds:datastoreItem xmlns:ds="http://schemas.openxmlformats.org/officeDocument/2006/customXml" ds:itemID="{FA8F0064-303C-446D-896E-46EEB9A79DC3}">
+<ds:datastoreItem xmlns:ds="http://schemas.openxmlformats.org/officeDocument/2006/customXml" ds:itemID="{13FBD2FA-5696-460D-A278-9A302A0F72AE}">
   <ds:schemaRefs>
-    <ds:schemaRef ds:uri="http://schemas.microsoft.com/office/2006/metadata/properties"/>
-    <ds:schemaRef ds:uri="http://schemas.microsoft.com/office/infopath/2007/PartnerControls"/>
-    <ds:schemaRef ds:uri="http://schemas.microsoft.com/sharepoint/v3"/>
+    <ds:schemaRef ds:uri="http://schemas.microsoft.com/sharepoint/v3/contenttype/forms"/>
   </ds:schemaRefs>
 </ds:datastoreItem>
 </file>
</xml_diff>

<commit_message>
adding and testing modals
</commit_message>
<xml_diff>
--- a/Halonen_learning_diary_front_end.docx
+++ b/Halonen_learning_diary_front_end.docx
@@ -1924,6 +1924,58 @@
           <w:lang w:val="en-US"/>
         </w:rPr>
         <w:t>Made a new projects.html page where I will add 3 sample projects.</w:t>
+      </w:r>
+    </w:p>
+    <w:p>
+      <w:pPr>
+        <w:rPr>
+          <w:lang w:val="en-US"/>
+        </w:rPr>
+      </w:pPr>
+    </w:p>
+    <w:p>
+      <w:pPr>
+        <w:rPr>
+          <w:lang w:val="en-US"/>
+        </w:rPr>
+      </w:pPr>
+      <w:r>
+        <w:rPr>
+          <w:lang w:val="en-US"/>
+        </w:rPr>
+        <w:t>28.04.2021</w:t>
+      </w:r>
+    </w:p>
+    <w:p>
+      <w:pPr>
+        <w:rPr>
+          <w:lang w:val="en-US"/>
+        </w:rPr>
+      </w:pPr>
+      <w:r>
+        <w:rPr>
+          <w:lang w:val="en-US"/>
+        </w:rPr>
+        <w:t xml:space="preserve">Making my final finishing touches. I am going to add some javascript to this site and utilize a modal. Found an example from codepen.io and see if that fits with a bit of </w:t>
+      </w:r>
+      <w:r>
+        <w:rPr>
+          <w:lang w:val="en-US"/>
+        </w:rPr>
+        <w:t>modifying.</w:t>
+      </w:r>
+    </w:p>
+    <w:p>
+      <w:pPr>
+        <w:rPr>
+          <w:lang w:val="en-US"/>
+        </w:rPr>
+      </w:pPr>
+      <w:r>
+        <w:rPr>
+          <w:lang w:val="en-US"/>
+        </w:rPr>
+        <w:t>I am finding problematic to open all 3 buttons with same code and names. I also saw that Materialize has its own modals. Going to test those ones as well.</w:t>
       </w:r>
     </w:p>
     <w:sectPr>
@@ -4450,12 +4502,12 @@
 </file>
 
 <file path=customXml/item1.xml><?xml version="1.0" encoding="utf-8"?>
-<p:properties xmlns:p="http://schemas.microsoft.com/office/2006/metadata/properties" xmlns:xsi="http://www.w3.org/2001/XMLSchema-instance" xmlns:pc="http://schemas.microsoft.com/office/infopath/2007/PartnerControls">
-  <documentManagement>
-    <PublishingExpirationDate xmlns="http://schemas.microsoft.com/sharepoint/v3" xsi:nil="true"/>
-    <PublishingStartDate xmlns="http://schemas.microsoft.com/sharepoint/v3" xsi:nil="true"/>
-  </documentManagement>
-</p:properties>
+<?mso-contentType ?>
+<FormTemplates xmlns="http://schemas.microsoft.com/sharepoint/v3/contenttype/forms">
+  <Display>DocumentLibraryForm</Display>
+  <Edit>DocumentLibraryForm</Edit>
+  <New>DocumentLibraryForm</New>
+</FormTemplates>
 </file>
 
 <file path=customXml/item2.xml><?xml version="1.0" encoding="utf-8"?>
@@ -4525,20 +4577,18 @@
 </file>
 
 <file path=customXml/item3.xml><?xml version="1.0" encoding="utf-8"?>
-<?mso-contentType ?>
-<FormTemplates xmlns="http://schemas.microsoft.com/sharepoint/v3/contenttype/forms">
-  <Display>DocumentLibraryForm</Display>
-  <Edit>DocumentLibraryForm</Edit>
-  <New>DocumentLibraryForm</New>
-</FormTemplates>
+<p:properties xmlns:p="http://schemas.microsoft.com/office/2006/metadata/properties" xmlns:xsi="http://www.w3.org/2001/XMLSchema-instance" xmlns:pc="http://schemas.microsoft.com/office/infopath/2007/PartnerControls">
+  <documentManagement>
+    <PublishingExpirationDate xmlns="http://schemas.microsoft.com/sharepoint/v3" xsi:nil="true"/>
+    <PublishingStartDate xmlns="http://schemas.microsoft.com/sharepoint/v3" xsi:nil="true"/>
+  </documentManagement>
+</p:properties>
 </file>
 
 <file path=customXml/itemProps1.xml><?xml version="1.0" encoding="utf-8"?>
-<ds:datastoreItem xmlns:ds="http://schemas.openxmlformats.org/officeDocument/2006/customXml" ds:itemID="{FA8F0064-303C-446D-896E-46EEB9A79DC3}">
+<ds:datastoreItem xmlns:ds="http://schemas.openxmlformats.org/officeDocument/2006/customXml" ds:itemID="{13FBD2FA-5696-460D-A278-9A302A0F72AE}">
   <ds:schemaRefs>
-    <ds:schemaRef ds:uri="http://schemas.microsoft.com/office/2006/metadata/properties"/>
-    <ds:schemaRef ds:uri="http://schemas.microsoft.com/office/infopath/2007/PartnerControls"/>
-    <ds:schemaRef ds:uri="http://schemas.microsoft.com/sharepoint/v3"/>
+    <ds:schemaRef ds:uri="http://schemas.microsoft.com/sharepoint/v3/contenttype/forms"/>
   </ds:schemaRefs>
 </ds:datastoreItem>
 </file>
@@ -4561,9 +4611,11 @@
 </file>
 
 <file path=customXml/itemProps3.xml><?xml version="1.0" encoding="utf-8"?>
-<ds:datastoreItem xmlns:ds="http://schemas.openxmlformats.org/officeDocument/2006/customXml" ds:itemID="{13FBD2FA-5696-460D-A278-9A302A0F72AE}">
+<ds:datastoreItem xmlns:ds="http://schemas.openxmlformats.org/officeDocument/2006/customXml" ds:itemID="{FA8F0064-303C-446D-896E-46EEB9A79DC3}">
   <ds:schemaRefs>
-    <ds:schemaRef ds:uri="http://schemas.microsoft.com/sharepoint/v3/contenttype/forms"/>
+    <ds:schemaRef ds:uri="http://schemas.microsoft.com/office/2006/metadata/properties"/>
+    <ds:schemaRef ds:uri="http://schemas.microsoft.com/office/infopath/2007/PartnerControls"/>
+    <ds:schemaRef ds:uri="http://schemas.microsoft.com/sharepoint/v3"/>
   </ds:schemaRefs>
 </ds:datastoreItem>
 </file>
</xml_diff>

<commit_message>
projects page in working order with id's. Modals removed
</commit_message>
<xml_diff>
--- a/Halonen_learning_diary_front_end.docx
+++ b/Halonen_learning_diary_front_end.docx
@@ -14,6 +14,7 @@
           <w:lang w:val="en-US"/>
         </w:rPr>
       </w:pPr>
+      <w:proofErr w:type="spellStart"/>
       <w:r>
         <w:rPr>
           <w:rFonts w:ascii="Times New Roman" w:hAnsi="Times New Roman" w:cs="Times New Roman"/>
@@ -22,8 +23,53 @@
           <w:szCs w:val="24"/>
           <w:lang w:val="en-US"/>
         </w:rPr>
-        <w:t>Lappeenrannan teknillinen yliopisto</w:t>
-      </w:r>
+        <w:t>Lappeenrannan</w:t>
+      </w:r>
+      <w:proofErr w:type="spellEnd"/>
+      <w:r>
+        <w:rPr>
+          <w:rFonts w:ascii="Times New Roman" w:hAnsi="Times New Roman" w:cs="Times New Roman"/>
+          <w:b w:val="0"/>
+          <w:sz w:val="24"/>
+          <w:szCs w:val="24"/>
+          <w:lang w:val="en-US"/>
+        </w:rPr>
+        <w:t xml:space="preserve"> </w:t>
+      </w:r>
+      <w:proofErr w:type="spellStart"/>
+      <w:r>
+        <w:rPr>
+          <w:rFonts w:ascii="Times New Roman" w:hAnsi="Times New Roman" w:cs="Times New Roman"/>
+          <w:b w:val="0"/>
+          <w:sz w:val="24"/>
+          <w:szCs w:val="24"/>
+          <w:lang w:val="en-US"/>
+        </w:rPr>
+        <w:t>teknillinen</w:t>
+      </w:r>
+      <w:proofErr w:type="spellEnd"/>
+      <w:r>
+        <w:rPr>
+          <w:rFonts w:ascii="Times New Roman" w:hAnsi="Times New Roman" w:cs="Times New Roman"/>
+          <w:b w:val="0"/>
+          <w:sz w:val="24"/>
+          <w:szCs w:val="24"/>
+          <w:lang w:val="en-US"/>
+        </w:rPr>
+        <w:t xml:space="preserve"> </w:t>
+      </w:r>
+      <w:proofErr w:type="spellStart"/>
+      <w:r>
+        <w:rPr>
+          <w:rFonts w:ascii="Times New Roman" w:hAnsi="Times New Roman" w:cs="Times New Roman"/>
+          <w:b w:val="0"/>
+          <w:sz w:val="24"/>
+          <w:szCs w:val="24"/>
+          <w:lang w:val="en-US"/>
+        </w:rPr>
+        <w:t>yliopisto</w:t>
+      </w:r>
+      <w:proofErr w:type="spellEnd"/>
     </w:p>
     <w:p>
       <w:pPr>
@@ -762,8 +808,16 @@
         <w:rPr>
           <w:lang w:val="en-US"/>
         </w:rPr>
-        <w:t>Read a Sass tutorial from w3schools.com</w:t>
-      </w:r>
+        <w:t xml:space="preserve">Read a Sass tutorial from </w:t>
+      </w:r>
+      <w:proofErr w:type="gramStart"/>
+      <w:r>
+        <w:rPr>
+          <w:lang w:val="en-US"/>
+        </w:rPr>
+        <w:t>w3schools.com</w:t>
+      </w:r>
+      <w:proofErr w:type="gramEnd"/>
     </w:p>
     <w:p>
       <w:pPr>
@@ -855,12 +909,28 @@
           <w:lang w:val="en-US"/>
         </w:rPr>
       </w:pPr>
-      <w:r>
-        <w:rPr>
-          <w:lang w:val="en-US"/>
-        </w:rPr>
-        <w:t>npm run sass</w:t>
-      </w:r>
+      <w:proofErr w:type="spellStart"/>
+      <w:r>
+        <w:rPr>
+          <w:lang w:val="en-US"/>
+        </w:rPr>
+        <w:t>npm</w:t>
+      </w:r>
+      <w:proofErr w:type="spellEnd"/>
+      <w:r>
+        <w:rPr>
+          <w:lang w:val="en-US"/>
+        </w:rPr>
+        <w:t xml:space="preserve"> run </w:t>
+      </w:r>
+      <w:proofErr w:type="gramStart"/>
+      <w:r>
+        <w:rPr>
+          <w:lang w:val="en-US"/>
+        </w:rPr>
+        <w:t>sass</w:t>
+      </w:r>
+      <w:proofErr w:type="gramEnd"/>
     </w:p>
     <w:p>
       <w:pPr>
@@ -936,27 +1006,97 @@
         <w:rPr>
           <w:lang w:val="en-US"/>
         </w:rPr>
-        <w:t>some of the images won’t show. Seems that it cannot access the wsl images folder I think.</w:t>
-      </w:r>
-    </w:p>
-    <w:p>
-      <w:pPr>
-        <w:rPr>
-          <w:lang w:val="en-US"/>
-        </w:rPr>
-      </w:pPr>
-    </w:p>
-    <w:p>
-      <w:pPr>
-        <w:rPr>
-          <w:lang w:val="en-US"/>
-        </w:rPr>
-      </w:pPr>
-      <w:r>
-        <w:rPr>
-          <w:lang w:val="en-US"/>
-        </w:rPr>
-        <w:t>After some digging I found out that img-folder was created in</w:t>
+        <w:t xml:space="preserve">some of the images </w:t>
+      </w:r>
+      <w:proofErr w:type="gramStart"/>
+      <w:r>
+        <w:rPr>
+          <w:lang w:val="en-US"/>
+        </w:rPr>
+        <w:t>won’t</w:t>
+      </w:r>
+      <w:proofErr w:type="gramEnd"/>
+      <w:r>
+        <w:rPr>
+          <w:lang w:val="en-US"/>
+        </w:rPr>
+        <w:t xml:space="preserve"> show. Seems that it cannot access the </w:t>
+      </w:r>
+      <w:proofErr w:type="spellStart"/>
+      <w:r>
+        <w:rPr>
+          <w:lang w:val="en-US"/>
+        </w:rPr>
+        <w:t>wsl</w:t>
+      </w:r>
+      <w:proofErr w:type="spellEnd"/>
+      <w:r>
+        <w:rPr>
+          <w:lang w:val="en-US"/>
+        </w:rPr>
+        <w:t xml:space="preserve"> images </w:t>
+      </w:r>
+      <w:proofErr w:type="gramStart"/>
+      <w:r>
+        <w:rPr>
+          <w:lang w:val="en-US"/>
+        </w:rPr>
+        <w:t>folder</w:t>
+      </w:r>
+      <w:proofErr w:type="gramEnd"/>
+      <w:r>
+        <w:rPr>
+          <w:lang w:val="en-US"/>
+        </w:rPr>
+        <w:t xml:space="preserve"> I think.</w:t>
+      </w:r>
+    </w:p>
+    <w:p>
+      <w:pPr>
+        <w:rPr>
+          <w:lang w:val="en-US"/>
+        </w:rPr>
+      </w:pPr>
+    </w:p>
+    <w:p>
+      <w:pPr>
+        <w:rPr>
+          <w:lang w:val="en-US"/>
+        </w:rPr>
+      </w:pPr>
+      <w:r>
+        <w:rPr>
+          <w:lang w:val="en-US"/>
+        </w:rPr>
+        <w:t xml:space="preserve">After some </w:t>
+      </w:r>
+      <w:proofErr w:type="gramStart"/>
+      <w:r>
+        <w:rPr>
+          <w:lang w:val="en-US"/>
+        </w:rPr>
+        <w:t>digging</w:t>
+      </w:r>
+      <w:proofErr w:type="gramEnd"/>
+      <w:r>
+        <w:rPr>
+          <w:lang w:val="en-US"/>
+        </w:rPr>
+        <w:t xml:space="preserve"> I found out that </w:t>
+      </w:r>
+      <w:proofErr w:type="spellStart"/>
+      <w:r>
+        <w:rPr>
+          <w:lang w:val="en-US"/>
+        </w:rPr>
+        <w:t>img</w:t>
+      </w:r>
+      <w:proofErr w:type="spellEnd"/>
+      <w:r>
+        <w:rPr>
+          <w:lang w:val="en-US"/>
+        </w:rPr>
+        <w:t>-folder was created in</w:t>
       </w:r>
       <w:r>
         <w:rPr>
@@ -980,7 +1120,21 @@
         <w:rPr>
           <w:lang w:val="en-US"/>
         </w:rPr>
-        <w:t>inside dist-folder and now everything works as it should.</w:t>
+        <w:t xml:space="preserve">inside </w:t>
+      </w:r>
+      <w:proofErr w:type="spellStart"/>
+      <w:r>
+        <w:rPr>
+          <w:lang w:val="en-US"/>
+        </w:rPr>
+        <w:t>dist</w:t>
+      </w:r>
+      <w:proofErr w:type="spellEnd"/>
+      <w:r>
+        <w:rPr>
+          <w:lang w:val="en-US"/>
+        </w:rPr>
+        <w:t>-folder and now everything works as it should.</w:t>
       </w:r>
     </w:p>
     <w:p>
@@ -1265,7 +1419,21 @@
         <w:rPr>
           <w:lang w:val="en-US"/>
         </w:rPr>
-        <w:t xml:space="preserve"> Followed the video and published the app to Github Pages successfully. Now I think is the time to start planning for my own app.</w:t>
+        <w:t xml:space="preserve"> Followed the video and published the app to </w:t>
+      </w:r>
+      <w:proofErr w:type="spellStart"/>
+      <w:r>
+        <w:rPr>
+          <w:lang w:val="en-US"/>
+        </w:rPr>
+        <w:t>Github</w:t>
+      </w:r>
+      <w:proofErr w:type="spellEnd"/>
+      <w:r>
+        <w:rPr>
+          <w:lang w:val="en-US"/>
+        </w:rPr>
+        <w:t xml:space="preserve"> Pages successfully. Now I think is the time to start planning for my own app.</w:t>
       </w:r>
     </w:p>
     <w:p>
@@ -1328,7 +1496,21 @@
         <w:rPr>
           <w:lang w:val="en-US"/>
         </w:rPr>
-        <w:t xml:space="preserve">I am not 100% how I am going to structure this project or where. Guide in the moodle says that I should make an extra folder where I would </w:t>
+        <w:t xml:space="preserve">I am not 100% how I am going to structure this project or where. Guide in the </w:t>
+      </w:r>
+      <w:proofErr w:type="spellStart"/>
+      <w:r>
+        <w:rPr>
+          <w:lang w:val="en-US"/>
+        </w:rPr>
+        <w:t>moodle</w:t>
+      </w:r>
+      <w:proofErr w:type="spellEnd"/>
+      <w:r>
+        <w:rPr>
+          <w:lang w:val="en-US"/>
+        </w:rPr>
+        <w:t xml:space="preserve"> says that I should make an extra folder where I would </w:t>
       </w:r>
       <w:r>
         <w:rPr>
@@ -1340,7 +1522,35 @@
         <w:rPr>
           <w:lang w:val="en-US"/>
         </w:rPr>
-        <w:t xml:space="preserve">At least in a Git repo, but surely I can’t make a new project and push that into a separate </w:t>
+        <w:t xml:space="preserve">At least in a </w:t>
+      </w:r>
+      <w:proofErr w:type="spellStart"/>
+      <w:r>
+        <w:rPr>
+          <w:lang w:val="en-US"/>
+        </w:rPr>
+        <w:t>Git</w:t>
+      </w:r>
+      <w:proofErr w:type="spellEnd"/>
+      <w:r>
+        <w:rPr>
+          <w:lang w:val="en-US"/>
+        </w:rPr>
+        <w:t xml:space="preserve"> repo, but </w:t>
+      </w:r>
+      <w:proofErr w:type="gramStart"/>
+      <w:r>
+        <w:rPr>
+          <w:lang w:val="en-US"/>
+        </w:rPr>
+        <w:t>surely</w:t>
+      </w:r>
+      <w:proofErr w:type="gramEnd"/>
+      <w:r>
+        <w:rPr>
+          <w:lang w:val="en-US"/>
+        </w:rPr>
+        <w:t xml:space="preserve"> I can’t make a new project and push that into a separate </w:t>
       </w:r>
       <w:r>
         <w:rPr>
@@ -1358,7 +1568,49 @@
         <w:rPr>
           <w:lang w:val="en-US"/>
         </w:rPr>
-        <w:t>how does the build process  work if my html and js files are not in dist-folder</w:t>
+        <w:t xml:space="preserve">how does the build </w:t>
+      </w:r>
+      <w:proofErr w:type="gramStart"/>
+      <w:r>
+        <w:rPr>
+          <w:lang w:val="en-US"/>
+        </w:rPr>
+        <w:t>process  work</w:t>
+      </w:r>
+      <w:proofErr w:type="gramEnd"/>
+      <w:r>
+        <w:rPr>
+          <w:lang w:val="en-US"/>
+        </w:rPr>
+        <w:t xml:space="preserve"> if my html and </w:t>
+      </w:r>
+      <w:proofErr w:type="spellStart"/>
+      <w:r>
+        <w:rPr>
+          <w:lang w:val="en-US"/>
+        </w:rPr>
+        <w:t>js</w:t>
+      </w:r>
+      <w:proofErr w:type="spellEnd"/>
+      <w:r>
+        <w:rPr>
+          <w:lang w:val="en-US"/>
+        </w:rPr>
+        <w:t xml:space="preserve"> files are not in </w:t>
+      </w:r>
+      <w:proofErr w:type="spellStart"/>
+      <w:r>
+        <w:rPr>
+          <w:lang w:val="en-US"/>
+        </w:rPr>
+        <w:t>dist</w:t>
+      </w:r>
+      <w:proofErr w:type="spellEnd"/>
+      <w:r>
+        <w:rPr>
+          <w:lang w:val="en-US"/>
+        </w:rPr>
+        <w:t>-folder</w:t>
       </w:r>
       <w:r>
         <w:rPr>
@@ -1402,7 +1654,21 @@
         <w:rPr>
           <w:lang w:val="en-US"/>
         </w:rPr>
-        <w:t xml:space="preserve"> in s new directory. Decided for scss to use the same folder and mark new files </w:t>
+        <w:t xml:space="preserve"> in s new directory. Decided for </w:t>
+      </w:r>
+      <w:proofErr w:type="spellStart"/>
+      <w:r>
+        <w:rPr>
+          <w:lang w:val="en-US"/>
+        </w:rPr>
+        <w:t>scss</w:t>
+      </w:r>
+      <w:proofErr w:type="spellEnd"/>
+      <w:r>
+        <w:rPr>
+          <w:lang w:val="en-US"/>
+        </w:rPr>
+        <w:t xml:space="preserve"> to use the same folder and mark new files </w:t>
       </w:r>
       <w:r>
         <w:rPr>
@@ -1426,19 +1692,89 @@
         <w:rPr>
           <w:lang w:val="en-US"/>
         </w:rPr>
-        <w:t xml:space="preserve"> On my index.html I am linking stylesheet to css/coursework_main.css. Package.json file’s </w:t>
-      </w:r>
-      <w:r>
-        <w:rPr>
-          <w:lang w:val="en-US"/>
-        </w:rPr>
-        <w:t>sass script I changed to node-sass -w scss/ -o coursework/css/ --recursive. This way everything now seems to point to right directions and the build can commence</w:t>
-      </w:r>
-      <w:r>
-        <w:rPr>
-          <w:lang w:val="en-US"/>
-        </w:rPr>
-        <w:t xml:space="preserve"> and the next thing to figure out is the installation of the materialize. Should I npm it or just use CDN.</w:t>
+        <w:t xml:space="preserve"> On my index.html I am linking stylesheet to </w:t>
+      </w:r>
+      <w:proofErr w:type="spellStart"/>
+      <w:r>
+        <w:rPr>
+          <w:lang w:val="en-US"/>
+        </w:rPr>
+        <w:t>css</w:t>
+      </w:r>
+      <w:proofErr w:type="spellEnd"/>
+      <w:r>
+        <w:rPr>
+          <w:lang w:val="en-US"/>
+        </w:rPr>
+        <w:t xml:space="preserve">/coursework_main.css. </w:t>
+      </w:r>
+      <w:proofErr w:type="spellStart"/>
+      <w:r>
+        <w:rPr>
+          <w:lang w:val="en-US"/>
+        </w:rPr>
+        <w:t>Package.json</w:t>
+      </w:r>
+      <w:proofErr w:type="spellEnd"/>
+      <w:r>
+        <w:rPr>
+          <w:lang w:val="en-US"/>
+        </w:rPr>
+        <w:t xml:space="preserve"> file’s </w:t>
+      </w:r>
+      <w:r>
+        <w:rPr>
+          <w:lang w:val="en-US"/>
+        </w:rPr>
+        <w:t xml:space="preserve">sass script I changed to node-sass -w </w:t>
+      </w:r>
+      <w:proofErr w:type="spellStart"/>
+      <w:r>
+        <w:rPr>
+          <w:lang w:val="en-US"/>
+        </w:rPr>
+        <w:t>scss</w:t>
+      </w:r>
+      <w:proofErr w:type="spellEnd"/>
+      <w:r>
+        <w:rPr>
+          <w:lang w:val="en-US"/>
+        </w:rPr>
+        <w:t>/ -o coursework/</w:t>
+      </w:r>
+      <w:proofErr w:type="spellStart"/>
+      <w:r>
+        <w:rPr>
+          <w:lang w:val="en-US"/>
+        </w:rPr>
+        <w:t>css</w:t>
+      </w:r>
+      <w:proofErr w:type="spellEnd"/>
+      <w:r>
+        <w:rPr>
+          <w:lang w:val="en-US"/>
+        </w:rPr>
+        <w:t>/ --recursive. This way everything now seems to point to right directions and the build can commence</w:t>
+      </w:r>
+      <w:r>
+        <w:rPr>
+          <w:lang w:val="en-US"/>
+        </w:rPr>
+        <w:t xml:space="preserve"> and the next thing to figure out is the installation of the materialize. Should I </w:t>
+      </w:r>
+      <w:proofErr w:type="spellStart"/>
+      <w:r>
+        <w:rPr>
+          <w:lang w:val="en-US"/>
+        </w:rPr>
+        <w:t>npm</w:t>
+      </w:r>
+      <w:proofErr w:type="spellEnd"/>
+      <w:r>
+        <w:rPr>
+          <w:lang w:val="en-US"/>
+        </w:rPr>
+        <w:t xml:space="preserve"> it or just use CDN.</w:t>
       </w:r>
     </w:p>
     <w:p>
@@ -1522,33 +1858,75 @@
         <w:rPr>
           <w:lang w:val="en-US"/>
         </w:rPr>
-        <w:t xml:space="preserve"> as simple as possible. Pondering if I should leave out the whole nav-section. I have no logos because I’m not a company and perhaps just starting with the hero section would be better solution here.</w:t>
-      </w:r>
-    </w:p>
-    <w:p>
-      <w:pPr>
-        <w:rPr>
-          <w:lang w:val="en-US"/>
-        </w:rPr>
-      </w:pPr>
-    </w:p>
-    <w:p>
-      <w:pPr>
-        <w:rPr>
-          <w:lang w:val="en-US"/>
-        </w:rPr>
-      </w:pPr>
-      <w:r>
-        <w:rPr>
-          <w:lang w:val="en-US"/>
-        </w:rPr>
-        <w:t xml:space="preserve">Continued the build by adding ionicons to </w:t>
-      </w:r>
-      <w:r>
-        <w:rPr>
-          <w:lang w:val="en-US"/>
-        </w:rPr>
-        <w:t xml:space="preserve">head section. From there I added Github icons to my Card sections. Also did some SCSS Variables changes to change </w:t>
+        <w:t xml:space="preserve"> as simple as possible. Pondering if I should leave out the whole nav-section. I have no logos because </w:t>
+      </w:r>
+      <w:proofErr w:type="gramStart"/>
+      <w:r>
+        <w:rPr>
+          <w:lang w:val="en-US"/>
+        </w:rPr>
+        <w:t>I’m</w:t>
+      </w:r>
+      <w:proofErr w:type="gramEnd"/>
+      <w:r>
+        <w:rPr>
+          <w:lang w:val="en-US"/>
+        </w:rPr>
+        <w:t xml:space="preserve"> not a company and perhaps just starting with the hero section would be better solution here.</w:t>
+      </w:r>
+    </w:p>
+    <w:p>
+      <w:pPr>
+        <w:rPr>
+          <w:lang w:val="en-US"/>
+        </w:rPr>
+      </w:pPr>
+    </w:p>
+    <w:p>
+      <w:pPr>
+        <w:rPr>
+          <w:lang w:val="en-US"/>
+        </w:rPr>
+      </w:pPr>
+      <w:r>
+        <w:rPr>
+          <w:lang w:val="en-US"/>
+        </w:rPr>
+        <w:t xml:space="preserve">Continued the build by adding </w:t>
+      </w:r>
+      <w:proofErr w:type="spellStart"/>
+      <w:r>
+        <w:rPr>
+          <w:lang w:val="en-US"/>
+        </w:rPr>
+        <w:t>ionicons</w:t>
+      </w:r>
+      <w:proofErr w:type="spellEnd"/>
+      <w:r>
+        <w:rPr>
+          <w:lang w:val="en-US"/>
+        </w:rPr>
+        <w:t xml:space="preserve"> to </w:t>
+      </w:r>
+      <w:r>
+        <w:rPr>
+          <w:lang w:val="en-US"/>
+        </w:rPr>
+        <w:t xml:space="preserve">head section. From there I added </w:t>
+      </w:r>
+      <w:proofErr w:type="spellStart"/>
+      <w:r>
+        <w:rPr>
+          <w:lang w:val="en-US"/>
+        </w:rPr>
+        <w:t>Github</w:t>
+      </w:r>
+      <w:proofErr w:type="spellEnd"/>
+      <w:r>
+        <w:rPr>
+          <w:lang w:val="en-US"/>
+        </w:rPr>
+        <w:t xml:space="preserve"> icons to my Card sections. Also did some SCSS Variables changes to change </w:t>
       </w:r>
       <w:r>
         <w:rPr>
@@ -1556,17 +1934,39 @@
         </w:rPr>
         <w:t>$</w:t>
       </w:r>
-      <w:r>
-        <w:rPr>
-          <w:lang w:val="en-US"/>
-        </w:rPr>
-        <w:t xml:space="preserve">primarycolor backgrounds to </w:t>
-      </w:r>
-      <w:r>
-        <w:rPr>
-          <w:lang w:val="en-US"/>
-        </w:rPr>
-        <w:t>Card titles and a background css to my new heading before Cards.</w:t>
+      <w:proofErr w:type="spellStart"/>
+      <w:r>
+        <w:rPr>
+          <w:lang w:val="en-US"/>
+        </w:rPr>
+        <w:t>primarycolor</w:t>
+      </w:r>
+      <w:proofErr w:type="spellEnd"/>
+      <w:r>
+        <w:rPr>
+          <w:lang w:val="en-US"/>
+        </w:rPr>
+        <w:t xml:space="preserve"> backgrounds to </w:t>
+      </w:r>
+      <w:r>
+        <w:rPr>
+          <w:lang w:val="en-US"/>
+        </w:rPr>
+        <w:t xml:space="preserve">Card titles and a background </w:t>
+      </w:r>
+      <w:proofErr w:type="spellStart"/>
+      <w:r>
+        <w:rPr>
+          <w:lang w:val="en-US"/>
+        </w:rPr>
+        <w:t>css</w:t>
+      </w:r>
+      <w:proofErr w:type="spellEnd"/>
+      <w:r>
+        <w:rPr>
+          <w:lang w:val="en-US"/>
+        </w:rPr>
+        <w:t xml:space="preserve"> to my new heading before Cards.</w:t>
       </w:r>
     </w:p>
     <w:p>
@@ -1631,7 +2031,49 @@
         <w:rPr>
           <w:lang w:val="en-US"/>
         </w:rPr>
-        <w:t>Was going to do todays first push to git repo, but received an git status error. Some files are corrupt and some are empty. Not sure what to do. I am going to try and make a backup of everything at this point.</w:t>
+        <w:t xml:space="preserve">Was going to do todays first push to </w:t>
+      </w:r>
+      <w:proofErr w:type="spellStart"/>
+      <w:r>
+        <w:rPr>
+          <w:lang w:val="en-US"/>
+        </w:rPr>
+        <w:t>git</w:t>
+      </w:r>
+      <w:proofErr w:type="spellEnd"/>
+      <w:r>
+        <w:rPr>
+          <w:lang w:val="en-US"/>
+        </w:rPr>
+        <w:t xml:space="preserve"> repo, but received </w:t>
+      </w:r>
+      <w:proofErr w:type="gramStart"/>
+      <w:r>
+        <w:rPr>
+          <w:lang w:val="en-US"/>
+        </w:rPr>
+        <w:t>an</w:t>
+      </w:r>
+      <w:proofErr w:type="gramEnd"/>
+      <w:r>
+        <w:rPr>
+          <w:lang w:val="en-US"/>
+        </w:rPr>
+        <w:t xml:space="preserve"> git status error. Some files are </w:t>
+      </w:r>
+      <w:proofErr w:type="gramStart"/>
+      <w:r>
+        <w:rPr>
+          <w:lang w:val="en-US"/>
+        </w:rPr>
+        <w:t>corrupt</w:t>
+      </w:r>
+      <w:proofErr w:type="gramEnd"/>
+      <w:r>
+        <w:rPr>
+          <w:lang w:val="en-US"/>
+        </w:rPr>
+        <w:t xml:space="preserve"> and some are empty. Not sure what to do. I am going to try and make a backup of everything at this point.</w:t>
       </w:r>
     </w:p>
     <w:p>
@@ -1651,18 +2093,19 @@
           <w:lang w:val="en-US"/>
         </w:rPr>
         <w:lastRenderedPageBreak/>
-        <w:t>~/projects/lut_frontend$ git status</w:t>
-      </w:r>
-    </w:p>
-    <w:p>
-      <w:pPr>
+        <w:t>~/projects/</w:t>
+      </w:r>
+      <w:proofErr w:type="spellStart"/>
+      <w:r>
         <w:rPr>
           <w:rStyle w:val="Hienovarainenviittaus"/>
           <w:sz w:val="20"/>
           <w:szCs w:val="20"/>
           <w:lang w:val="en-US"/>
         </w:rPr>
-      </w:pPr>
+        <w:t>lut_frontend</w:t>
+      </w:r>
+      <w:proofErr w:type="spellEnd"/>
       <w:r>
         <w:rPr>
           <w:rStyle w:val="Hienovarainenviittaus"/>
@@ -1670,7 +2113,7 @@
           <w:szCs w:val="20"/>
           <w:lang w:val="en-US"/>
         </w:rPr>
-        <w:t>error: object file .git/objects/bd/68aa97b52fb74c6f456ebd9174aa9e672fcf42 is empty</w:t>
+        <w:t>$ git status</w:t>
       </w:r>
     </w:p>
     <w:p>
@@ -1689,18 +2132,19 @@
           <w:szCs w:val="20"/>
           <w:lang w:val="en-US"/>
         </w:rPr>
-        <w:t>error: object file .git/objects/bd/68aa97b52fb74c6f456ebd9174aa9e672fcf42 is empty</w:t>
-      </w:r>
-    </w:p>
-    <w:p>
-      <w:pPr>
+        <w:t xml:space="preserve">error: object </w:t>
+      </w:r>
+      <w:proofErr w:type="gramStart"/>
+      <w:r>
         <w:rPr>
           <w:rStyle w:val="Hienovarainenviittaus"/>
           <w:sz w:val="20"/>
           <w:szCs w:val="20"/>
           <w:lang w:val="en-US"/>
         </w:rPr>
-      </w:pPr>
+        <w:t>file .git</w:t>
+      </w:r>
+      <w:proofErr w:type="gramEnd"/>
       <w:r>
         <w:rPr>
           <w:rStyle w:val="Hienovarainenviittaus"/>
@@ -1708,7 +2152,85 @@
           <w:szCs w:val="20"/>
           <w:lang w:val="en-US"/>
         </w:rPr>
-        <w:t>error: object file .git/objects/bd/68aa97b52fb74c6f456ebd9174aa9e672fcf42 is empty</w:t>
+        <w:t>/objects/bd/68aa97b52fb74c6f456ebd9174aa9e672fcf42 is empty</w:t>
+      </w:r>
+    </w:p>
+    <w:p>
+      <w:pPr>
+        <w:rPr>
+          <w:rStyle w:val="Hienovarainenviittaus"/>
+          <w:sz w:val="20"/>
+          <w:szCs w:val="20"/>
+          <w:lang w:val="en-US"/>
+        </w:rPr>
+      </w:pPr>
+      <w:r>
+        <w:rPr>
+          <w:rStyle w:val="Hienovarainenviittaus"/>
+          <w:sz w:val="20"/>
+          <w:szCs w:val="20"/>
+          <w:lang w:val="en-US"/>
+        </w:rPr>
+        <w:t xml:space="preserve">error: object </w:t>
+      </w:r>
+      <w:proofErr w:type="gramStart"/>
+      <w:r>
+        <w:rPr>
+          <w:rStyle w:val="Hienovarainenviittaus"/>
+          <w:sz w:val="20"/>
+          <w:szCs w:val="20"/>
+          <w:lang w:val="en-US"/>
+        </w:rPr>
+        <w:t>file .git</w:t>
+      </w:r>
+      <w:proofErr w:type="gramEnd"/>
+      <w:r>
+        <w:rPr>
+          <w:rStyle w:val="Hienovarainenviittaus"/>
+          <w:sz w:val="20"/>
+          <w:szCs w:val="20"/>
+          <w:lang w:val="en-US"/>
+        </w:rPr>
+        <w:t>/objects/bd/68aa97b52fb74c6f456ebd9174aa9e672fcf42 is empty</w:t>
+      </w:r>
+    </w:p>
+    <w:p>
+      <w:pPr>
+        <w:rPr>
+          <w:rStyle w:val="Hienovarainenviittaus"/>
+          <w:sz w:val="20"/>
+          <w:szCs w:val="20"/>
+          <w:lang w:val="en-US"/>
+        </w:rPr>
+      </w:pPr>
+      <w:r>
+        <w:rPr>
+          <w:rStyle w:val="Hienovarainenviittaus"/>
+          <w:sz w:val="20"/>
+          <w:szCs w:val="20"/>
+          <w:lang w:val="en-US"/>
+        </w:rPr>
+        <w:t xml:space="preserve">error: object </w:t>
+      </w:r>
+      <w:proofErr w:type="gramStart"/>
+      <w:r>
+        <w:rPr>
+          <w:rStyle w:val="Hienovarainenviittaus"/>
+          <w:sz w:val="20"/>
+          <w:szCs w:val="20"/>
+          <w:lang w:val="en-US"/>
+        </w:rPr>
+        <w:t>file .git</w:t>
+      </w:r>
+      <w:proofErr w:type="gramEnd"/>
+      <w:r>
+        <w:rPr>
+          <w:rStyle w:val="Hienovarainenviittaus"/>
+          <w:sz w:val="20"/>
+          <w:szCs w:val="20"/>
+          <w:lang w:val="en-US"/>
+        </w:rPr>
+        <w:t>/objects/bd/68aa97b52fb74c6f456ebd9174aa9e672fcf42 is empty</w:t>
       </w:r>
     </w:p>
     <w:p>
@@ -1727,7 +2249,27 @@
           <w:szCs w:val="20"/>
           <w:lang w:val="en-US"/>
         </w:rPr>
-        <w:t>fatal: loose object bd68aa97b52fb74c6f456ebd9174aa9e672fcf42 (stored in .git/objects/bd/68aa97b52fb74c6f456ebd9174aa9e672fcf42) is corrupt</w:t>
+        <w:t xml:space="preserve">fatal: loose object bd68aa97b52fb74c6f456ebd9174aa9e672fcf42 (stored </w:t>
+      </w:r>
+      <w:proofErr w:type="gramStart"/>
+      <w:r>
+        <w:rPr>
+          <w:rStyle w:val="Hienovarainenviittaus"/>
+          <w:sz w:val="20"/>
+          <w:szCs w:val="20"/>
+          <w:lang w:val="en-US"/>
+        </w:rPr>
+        <w:t>in .git</w:t>
+      </w:r>
+      <w:proofErr w:type="gramEnd"/>
+      <w:r>
+        <w:rPr>
+          <w:rStyle w:val="Hienovarainenviittaus"/>
+          <w:sz w:val="20"/>
+          <w:szCs w:val="20"/>
+          <w:lang w:val="en-US"/>
+        </w:rPr>
+        <w:t>/objects/bd/68aa97b52fb74c6f456ebd9174aa9e672fcf42) is corrupt</w:t>
       </w:r>
     </w:p>
     <w:p>
@@ -1774,7 +2316,21 @@
         <w:rPr>
           <w:lang w:val="en-US"/>
         </w:rPr>
-        <w:t>Managed to get the error sorted. I had to delete some Git conf files as HEAD to get this working. Found similar problem from stackexchange.</w:t>
+        <w:t xml:space="preserve">Managed to get the error sorted. I had to delete some Git conf files as HEAD to get this working. Found similar problem from </w:t>
+      </w:r>
+      <w:proofErr w:type="spellStart"/>
+      <w:r>
+        <w:rPr>
+          <w:lang w:val="en-US"/>
+        </w:rPr>
+        <w:t>stackexchange</w:t>
+      </w:r>
+      <w:proofErr w:type="spellEnd"/>
+      <w:r>
+        <w:rPr>
+          <w:lang w:val="en-US"/>
+        </w:rPr>
+        <w:t>.</w:t>
       </w:r>
       <w:r>
         <w:rPr>
@@ -1813,7 +2369,21 @@
         <w:rPr>
           <w:lang w:val="en-US"/>
         </w:rPr>
-        <w:t>Read some more of HTML book and watched some youtube videos relating to web development. Also found t</w:t>
+        <w:t xml:space="preserve">Read some more of HTML book and watched some </w:t>
+      </w:r>
+      <w:proofErr w:type="spellStart"/>
+      <w:r>
+        <w:rPr>
+          <w:lang w:val="en-US"/>
+        </w:rPr>
+        <w:t>youtube</w:t>
+      </w:r>
+      <w:proofErr w:type="spellEnd"/>
+      <w:r>
+        <w:rPr>
+          <w:lang w:val="en-US"/>
+        </w:rPr>
+        <w:t xml:space="preserve"> videos relating to web development. Also found t</w:t>
       </w:r>
       <w:r>
         <w:rPr>
@@ -1852,7 +2422,21 @@
         <w:rPr>
           <w:lang w:val="en-US"/>
         </w:rPr>
-        <w:t xml:space="preserve">Added pictures to Project cards. Started thinking that maybe perhaps I should use Nav bar after all and make own page to Projects. They could be on a same page but I could link with #xxx, so it would open in a correct place when </w:t>
+        <w:t xml:space="preserve">Added pictures to Project cards. Started thinking that maybe perhaps I should use Nav bar after all and make own page to Projects. They could be on a same </w:t>
+      </w:r>
+      <w:proofErr w:type="gramStart"/>
+      <w:r>
+        <w:rPr>
+          <w:lang w:val="en-US"/>
+        </w:rPr>
+        <w:t>page</w:t>
+      </w:r>
+      <w:proofErr w:type="gramEnd"/>
+      <w:r>
+        <w:rPr>
+          <w:lang w:val="en-US"/>
+        </w:rPr>
+        <w:t xml:space="preserve"> but I could link with #xxx, so it would open in a correct place when </w:t>
       </w:r>
       <w:r>
         <w:rPr>
@@ -1884,8 +2468,30 @@
         <w:rPr>
           <w:lang w:val="en-US"/>
         </w:rPr>
-        <w:t>Did some changes to footer and Github logo in footer.</w:t>
-      </w:r>
+        <w:t xml:space="preserve">Did some changes to footer and </w:t>
+      </w:r>
+      <w:proofErr w:type="spellStart"/>
+      <w:r>
+        <w:rPr>
+          <w:lang w:val="en-US"/>
+        </w:rPr>
+        <w:t>Github</w:t>
+      </w:r>
+      <w:proofErr w:type="spellEnd"/>
+      <w:r>
+        <w:rPr>
+          <w:lang w:val="en-US"/>
+        </w:rPr>
+        <w:t xml:space="preserve"> logo in </w:t>
+      </w:r>
+      <w:proofErr w:type="gramStart"/>
+      <w:r>
+        <w:rPr>
+          <w:lang w:val="en-US"/>
+        </w:rPr>
+        <w:t>footer.</w:t>
+      </w:r>
+      <w:proofErr w:type="gramEnd"/>
       <w:r>
         <w:rPr>
           <w:lang w:val="en-US"/>
@@ -1925,6 +2531,140 @@
         </w:rPr>
         <w:t>Made a new projects.html page where I will add 3 sample projects.</w:t>
       </w:r>
+    </w:p>
+    <w:p>
+      <w:pPr>
+        <w:rPr>
+          <w:lang w:val="en-US"/>
+        </w:rPr>
+      </w:pPr>
+    </w:p>
+    <w:p>
+      <w:pPr>
+        <w:rPr>
+          <w:lang w:val="en-US"/>
+        </w:rPr>
+      </w:pPr>
+      <w:r>
+        <w:rPr>
+          <w:lang w:val="en-US"/>
+        </w:rPr>
+        <w:t>28.04.2021</w:t>
+      </w:r>
+    </w:p>
+    <w:p>
+      <w:pPr>
+        <w:rPr>
+          <w:lang w:val="en-US"/>
+        </w:rPr>
+      </w:pPr>
+      <w:r>
+        <w:rPr>
+          <w:lang w:val="en-US"/>
+        </w:rPr>
+        <w:t xml:space="preserve">Making my final finishing touches. I am going to add some </w:t>
+      </w:r>
+      <w:proofErr w:type="spellStart"/>
+      <w:r>
+        <w:rPr>
+          <w:lang w:val="en-US"/>
+        </w:rPr>
+        <w:t>javascript</w:t>
+      </w:r>
+      <w:proofErr w:type="spellEnd"/>
+      <w:r>
+        <w:rPr>
+          <w:lang w:val="en-US"/>
+        </w:rPr>
+        <w:t xml:space="preserve"> to this site and utilize a modal. Found an example from codepen.io and see if that fits with a bit of </w:t>
+      </w:r>
+      <w:r>
+        <w:rPr>
+          <w:lang w:val="en-US"/>
+        </w:rPr>
+        <w:t>modifying.</w:t>
+      </w:r>
+    </w:p>
+    <w:p>
+      <w:pPr>
+        <w:rPr>
+          <w:lang w:val="en-US"/>
+        </w:rPr>
+      </w:pPr>
+    </w:p>
+    <w:p>
+      <w:pPr>
+        <w:rPr>
+          <w:lang w:val="en-US"/>
+        </w:rPr>
+      </w:pPr>
+    </w:p>
+    <w:p>
+      <w:pPr>
+        <w:rPr>
+          <w:lang w:val="en-US"/>
+        </w:rPr>
+      </w:pPr>
+    </w:p>
+    <w:p>
+      <w:pPr>
+        <w:rPr>
+          <w:lang w:val="en-US"/>
+        </w:rPr>
+      </w:pPr>
+      <w:r>
+        <w:rPr>
+          <w:lang w:val="en-US"/>
+        </w:rPr>
+        <w:t>29.04.2021</w:t>
+      </w:r>
+    </w:p>
+    <w:p>
+      <w:pPr>
+        <w:rPr>
+          <w:lang w:val="en-US"/>
+        </w:rPr>
+      </w:pPr>
+      <w:r>
+        <w:rPr>
+          <w:lang w:val="en-US"/>
+        </w:rPr>
+        <w:t>Still some issues with getting all the modals to work.</w:t>
+      </w:r>
+      <w:r>
+        <w:rPr>
+          <w:lang w:val="en-US"/>
+        </w:rPr>
+        <w:t xml:space="preserve"> Using Modal just </w:t>
+      </w:r>
+      <w:proofErr w:type="spellStart"/>
+      <w:r>
+        <w:rPr>
+          <w:lang w:val="en-US"/>
+        </w:rPr>
+        <w:t>doen</w:t>
+      </w:r>
+      <w:proofErr w:type="spellEnd"/>
+      <w:r>
+        <w:rPr>
+          <w:lang w:val="en-US"/>
+        </w:rPr>
+        <w:t xml:space="preserve"> not work like I hoped. I will continue with plan 1, which is to use separate projects-page.</w:t>
+      </w:r>
+    </w:p>
+    <w:p>
+      <w:pPr>
+        <w:rPr>
+          <w:lang w:val="en-US"/>
+        </w:rPr>
+      </w:pPr>
+    </w:p>
+    <w:p>
+      <w:pPr>
+        <w:rPr>
+          <w:lang w:val="en-US"/>
+        </w:rPr>
+      </w:pPr>
     </w:p>
     <w:sectPr>
       <w:headerReference w:type="default" r:id="rId11"/>

</xml_diff>

<commit_message>
some entries to diary and small spelling fixes
</commit_message>
<xml_diff>
--- a/Halonen_learning_diary_front_end.docx
+++ b/Halonen_learning_diary_front_end.docx
@@ -808,16 +808,8 @@
         <w:rPr>
           <w:lang w:val="en-US"/>
         </w:rPr>
-        <w:t xml:space="preserve">Read a Sass tutorial from </w:t>
-      </w:r>
-      <w:proofErr w:type="gramStart"/>
-      <w:r>
-        <w:rPr>
-          <w:lang w:val="en-US"/>
-        </w:rPr>
-        <w:t>w3schools.com</w:t>
-      </w:r>
-      <w:proofErr w:type="gramEnd"/>
+        <w:t>Read a Sass tutorial from w3schools.com</w:t>
+      </w:r>
     </w:p>
     <w:p>
       <w:pPr>
@@ -921,16 +913,8 @@
         <w:rPr>
           <w:lang w:val="en-US"/>
         </w:rPr>
-        <w:t xml:space="preserve"> run </w:t>
-      </w:r>
-      <w:proofErr w:type="gramStart"/>
-      <w:r>
-        <w:rPr>
-          <w:lang w:val="en-US"/>
-        </w:rPr>
-        <w:t>sass</w:t>
-      </w:r>
-      <w:proofErr w:type="gramEnd"/>
+        <w:t xml:space="preserve"> run sass</w:t>
+      </w:r>
     </w:p>
     <w:p>
       <w:pPr>
@@ -1006,21 +990,7 @@
         <w:rPr>
           <w:lang w:val="en-US"/>
         </w:rPr>
-        <w:t xml:space="preserve">some of the images </w:t>
-      </w:r>
-      <w:proofErr w:type="gramStart"/>
-      <w:r>
-        <w:rPr>
-          <w:lang w:val="en-US"/>
-        </w:rPr>
-        <w:t>won’t</w:t>
-      </w:r>
-      <w:proofErr w:type="gramEnd"/>
-      <w:r>
-        <w:rPr>
-          <w:lang w:val="en-US"/>
-        </w:rPr>
-        <w:t xml:space="preserve"> show. Seems that it cannot access the </w:t>
+        <w:t xml:space="preserve">some of the images won’t show. Seems that it cannot access the </w:t>
       </w:r>
       <w:proofErr w:type="spellStart"/>
       <w:r>
@@ -1034,55 +1004,27 @@
         <w:rPr>
           <w:lang w:val="en-US"/>
         </w:rPr>
-        <w:t xml:space="preserve"> images </w:t>
-      </w:r>
-      <w:proofErr w:type="gramStart"/>
-      <w:r>
-        <w:rPr>
-          <w:lang w:val="en-US"/>
-        </w:rPr>
-        <w:t>folder</w:t>
-      </w:r>
-      <w:proofErr w:type="gramEnd"/>
-      <w:r>
-        <w:rPr>
-          <w:lang w:val="en-US"/>
-        </w:rPr>
-        <w:t xml:space="preserve"> I think.</w:t>
-      </w:r>
-    </w:p>
-    <w:p>
-      <w:pPr>
-        <w:rPr>
-          <w:lang w:val="en-US"/>
-        </w:rPr>
-      </w:pPr>
-    </w:p>
-    <w:p>
-      <w:pPr>
-        <w:rPr>
-          <w:lang w:val="en-US"/>
-        </w:rPr>
-      </w:pPr>
-      <w:r>
-        <w:rPr>
-          <w:lang w:val="en-US"/>
-        </w:rPr>
-        <w:t xml:space="preserve">After some </w:t>
-      </w:r>
-      <w:proofErr w:type="gramStart"/>
-      <w:r>
-        <w:rPr>
-          <w:lang w:val="en-US"/>
-        </w:rPr>
-        <w:t>digging</w:t>
-      </w:r>
-      <w:proofErr w:type="gramEnd"/>
-      <w:r>
-        <w:rPr>
-          <w:lang w:val="en-US"/>
-        </w:rPr>
-        <w:t xml:space="preserve"> I found out that </w:t>
+        <w:t xml:space="preserve"> images folder I think.</w:t>
+      </w:r>
+    </w:p>
+    <w:p>
+      <w:pPr>
+        <w:rPr>
+          <w:lang w:val="en-US"/>
+        </w:rPr>
+      </w:pPr>
+    </w:p>
+    <w:p>
+      <w:pPr>
+        <w:rPr>
+          <w:lang w:val="en-US"/>
+        </w:rPr>
+      </w:pPr>
+      <w:r>
+        <w:rPr>
+          <w:lang w:val="en-US"/>
+        </w:rPr>
+        <w:t xml:space="preserve">After some digging I found out that </w:t>
       </w:r>
       <w:proofErr w:type="spellStart"/>
       <w:r>
@@ -1536,21 +1478,7 @@
         <w:rPr>
           <w:lang w:val="en-US"/>
         </w:rPr>
-        <w:t xml:space="preserve"> repo, but </w:t>
-      </w:r>
-      <w:proofErr w:type="gramStart"/>
-      <w:r>
-        <w:rPr>
-          <w:lang w:val="en-US"/>
-        </w:rPr>
-        <w:t>surely</w:t>
-      </w:r>
-      <w:proofErr w:type="gramEnd"/>
-      <w:r>
-        <w:rPr>
-          <w:lang w:val="en-US"/>
-        </w:rPr>
-        <w:t xml:space="preserve"> I can’t make a new project and push that into a separate </w:t>
+        <w:t xml:space="preserve"> repo, but surely I can’t make a new project and push that into a separate </w:t>
       </w:r>
       <w:r>
         <w:rPr>
@@ -1568,21 +1496,7 @@
         <w:rPr>
           <w:lang w:val="en-US"/>
         </w:rPr>
-        <w:t xml:space="preserve">how does the build </w:t>
-      </w:r>
-      <w:proofErr w:type="gramStart"/>
-      <w:r>
-        <w:rPr>
-          <w:lang w:val="en-US"/>
-        </w:rPr>
-        <w:t>process  work</w:t>
-      </w:r>
-      <w:proofErr w:type="gramEnd"/>
-      <w:r>
-        <w:rPr>
-          <w:lang w:val="en-US"/>
-        </w:rPr>
-        <w:t xml:space="preserve"> if my html and </w:t>
+        <w:t xml:space="preserve">how does the build process  work if my html and </w:t>
       </w:r>
       <w:proofErr w:type="spellStart"/>
       <w:r>
@@ -1858,21 +1772,7 @@
         <w:rPr>
           <w:lang w:val="en-US"/>
         </w:rPr>
-        <w:t xml:space="preserve"> as simple as possible. Pondering if I should leave out the whole nav-section. I have no logos because </w:t>
-      </w:r>
-      <w:proofErr w:type="gramStart"/>
-      <w:r>
-        <w:rPr>
-          <w:lang w:val="en-US"/>
-        </w:rPr>
-        <w:t>I’m</w:t>
-      </w:r>
-      <w:proofErr w:type="gramEnd"/>
-      <w:r>
-        <w:rPr>
-          <w:lang w:val="en-US"/>
-        </w:rPr>
-        <w:t xml:space="preserve"> not a company and perhaps just starting with the hero section would be better solution here.</w:t>
+        <w:t xml:space="preserve"> as simple as possible. Pondering if I should leave out the whole nav-section. I have no logos because I’m not a company and perhaps just starting with the hero section would be better solution here.</w:t>
       </w:r>
     </w:p>
     <w:p>
@@ -2045,35 +1945,7 @@
         <w:rPr>
           <w:lang w:val="en-US"/>
         </w:rPr>
-        <w:t xml:space="preserve"> repo, but received </w:t>
-      </w:r>
-      <w:proofErr w:type="gramStart"/>
-      <w:r>
-        <w:rPr>
-          <w:lang w:val="en-US"/>
-        </w:rPr>
-        <w:t>an</w:t>
-      </w:r>
-      <w:proofErr w:type="gramEnd"/>
-      <w:r>
-        <w:rPr>
-          <w:lang w:val="en-US"/>
-        </w:rPr>
-        <w:t xml:space="preserve"> git status error. Some files are </w:t>
-      </w:r>
-      <w:proofErr w:type="gramStart"/>
-      <w:r>
-        <w:rPr>
-          <w:lang w:val="en-US"/>
-        </w:rPr>
-        <w:t>corrupt</w:t>
-      </w:r>
-      <w:proofErr w:type="gramEnd"/>
-      <w:r>
-        <w:rPr>
-          <w:lang w:val="en-US"/>
-        </w:rPr>
-        <w:t xml:space="preserve"> and some are empty. Not sure what to do. I am going to try and make a backup of everything at this point.</w:t>
+        <w:t xml:space="preserve"> repo, but received an git status error. Some files are corrupt and some are empty. Not sure what to do. I am going to try and make a backup of everything at this point.</w:t>
       </w:r>
     </w:p>
     <w:p>
@@ -2132,19 +2004,18 @@
           <w:szCs w:val="20"/>
           <w:lang w:val="en-US"/>
         </w:rPr>
-        <w:t xml:space="preserve">error: object </w:t>
-      </w:r>
-      <w:proofErr w:type="gramStart"/>
-      <w:r>
+        <w:t>error: object file .git/objects/bd/68aa97b52fb74c6f456ebd9174aa9e672fcf42 is empty</w:t>
+      </w:r>
+    </w:p>
+    <w:p>
+      <w:pPr>
         <w:rPr>
           <w:rStyle w:val="Hienovarainenviittaus"/>
           <w:sz w:val="20"/>
           <w:szCs w:val="20"/>
           <w:lang w:val="en-US"/>
         </w:rPr>
-        <w:t>file .git</w:t>
-      </w:r>
-      <w:proofErr w:type="gramEnd"/>
+      </w:pPr>
       <w:r>
         <w:rPr>
           <w:rStyle w:val="Hienovarainenviittaus"/>
@@ -2152,7 +2023,7 @@
           <w:szCs w:val="20"/>
           <w:lang w:val="en-US"/>
         </w:rPr>
-        <w:t>/objects/bd/68aa97b52fb74c6f456ebd9174aa9e672fcf42 is empty</w:t>
+        <w:t>error: object file .git/objects/bd/68aa97b52fb74c6f456ebd9174aa9e672fcf42 is empty</w:t>
       </w:r>
     </w:p>
     <w:p>
@@ -2171,66 +2042,7 @@
           <w:szCs w:val="20"/>
           <w:lang w:val="en-US"/>
         </w:rPr>
-        <w:t xml:space="preserve">error: object </w:t>
-      </w:r>
-      <w:proofErr w:type="gramStart"/>
-      <w:r>
-        <w:rPr>
-          <w:rStyle w:val="Hienovarainenviittaus"/>
-          <w:sz w:val="20"/>
-          <w:szCs w:val="20"/>
-          <w:lang w:val="en-US"/>
-        </w:rPr>
-        <w:t>file .git</w:t>
-      </w:r>
-      <w:proofErr w:type="gramEnd"/>
-      <w:r>
-        <w:rPr>
-          <w:rStyle w:val="Hienovarainenviittaus"/>
-          <w:sz w:val="20"/>
-          <w:szCs w:val="20"/>
-          <w:lang w:val="en-US"/>
-        </w:rPr>
-        <w:t>/objects/bd/68aa97b52fb74c6f456ebd9174aa9e672fcf42 is empty</w:t>
-      </w:r>
-    </w:p>
-    <w:p>
-      <w:pPr>
-        <w:rPr>
-          <w:rStyle w:val="Hienovarainenviittaus"/>
-          <w:sz w:val="20"/>
-          <w:szCs w:val="20"/>
-          <w:lang w:val="en-US"/>
-        </w:rPr>
-      </w:pPr>
-      <w:r>
-        <w:rPr>
-          <w:rStyle w:val="Hienovarainenviittaus"/>
-          <w:sz w:val="20"/>
-          <w:szCs w:val="20"/>
-          <w:lang w:val="en-US"/>
-        </w:rPr>
-        <w:t xml:space="preserve">error: object </w:t>
-      </w:r>
-      <w:proofErr w:type="gramStart"/>
-      <w:r>
-        <w:rPr>
-          <w:rStyle w:val="Hienovarainenviittaus"/>
-          <w:sz w:val="20"/>
-          <w:szCs w:val="20"/>
-          <w:lang w:val="en-US"/>
-        </w:rPr>
-        <w:t>file .git</w:t>
-      </w:r>
-      <w:proofErr w:type="gramEnd"/>
-      <w:r>
-        <w:rPr>
-          <w:rStyle w:val="Hienovarainenviittaus"/>
-          <w:sz w:val="20"/>
-          <w:szCs w:val="20"/>
-          <w:lang w:val="en-US"/>
-        </w:rPr>
-        <w:t>/objects/bd/68aa97b52fb74c6f456ebd9174aa9e672fcf42 is empty</w:t>
+        <w:t>error: object file .git/objects/bd/68aa97b52fb74c6f456ebd9174aa9e672fcf42 is empty</w:t>
       </w:r>
     </w:p>
     <w:p>
@@ -2249,27 +2061,7 @@
           <w:szCs w:val="20"/>
           <w:lang w:val="en-US"/>
         </w:rPr>
-        <w:t xml:space="preserve">fatal: loose object bd68aa97b52fb74c6f456ebd9174aa9e672fcf42 (stored </w:t>
-      </w:r>
-      <w:proofErr w:type="gramStart"/>
-      <w:r>
-        <w:rPr>
-          <w:rStyle w:val="Hienovarainenviittaus"/>
-          <w:sz w:val="20"/>
-          <w:szCs w:val="20"/>
-          <w:lang w:val="en-US"/>
-        </w:rPr>
-        <w:t>in .git</w:t>
-      </w:r>
-      <w:proofErr w:type="gramEnd"/>
-      <w:r>
-        <w:rPr>
-          <w:rStyle w:val="Hienovarainenviittaus"/>
-          <w:sz w:val="20"/>
-          <w:szCs w:val="20"/>
-          <w:lang w:val="en-US"/>
-        </w:rPr>
-        <w:t>/objects/bd/68aa97b52fb74c6f456ebd9174aa9e672fcf42) is corrupt</w:t>
+        <w:t>fatal: loose object bd68aa97b52fb74c6f456ebd9174aa9e672fcf42 (stored in .git/objects/bd/68aa97b52fb74c6f456ebd9174aa9e672fcf42) is corrupt</w:t>
       </w:r>
     </w:p>
     <w:p>
@@ -2422,21 +2214,7 @@
         <w:rPr>
           <w:lang w:val="en-US"/>
         </w:rPr>
-        <w:t xml:space="preserve">Added pictures to Project cards. Started thinking that maybe perhaps I should use Nav bar after all and make own page to Projects. They could be on a same </w:t>
-      </w:r>
-      <w:proofErr w:type="gramStart"/>
-      <w:r>
-        <w:rPr>
-          <w:lang w:val="en-US"/>
-        </w:rPr>
-        <w:t>page</w:t>
-      </w:r>
-      <w:proofErr w:type="gramEnd"/>
-      <w:r>
-        <w:rPr>
-          <w:lang w:val="en-US"/>
-        </w:rPr>
-        <w:t xml:space="preserve"> but I could link with #xxx, so it would open in a correct place when </w:t>
+        <w:t xml:space="preserve">Added pictures to Project cards. Started thinking that maybe perhaps I should use Nav bar after all and make own page to Projects. They could be on a same page but I could link with #xxx, so it would open in a correct place when </w:t>
       </w:r>
       <w:r>
         <w:rPr>
@@ -2482,16 +2260,8 @@
         <w:rPr>
           <w:lang w:val="en-US"/>
         </w:rPr>
-        <w:t xml:space="preserve"> logo in </w:t>
-      </w:r>
-      <w:proofErr w:type="gramStart"/>
-      <w:r>
-        <w:rPr>
-          <w:lang w:val="en-US"/>
-        </w:rPr>
-        <w:t>footer.</w:t>
-      </w:r>
-      <w:proofErr w:type="gramEnd"/>
+        <w:t xml:space="preserve"> logo in footer.</w:t>
+      </w:r>
       <w:r>
         <w:rPr>
           <w:lang w:val="en-US"/>
@@ -2651,6 +2421,61 @@
         </w:rPr>
         <w:t xml:space="preserve"> not work like I hoped. I will continue with plan 1, which is to use separate projects-page.</w:t>
       </w:r>
+    </w:p>
+    <w:p>
+      <w:pPr>
+        <w:rPr>
+          <w:lang w:val="en-US"/>
+        </w:rPr>
+      </w:pPr>
+    </w:p>
+    <w:p>
+      <w:pPr>
+        <w:rPr>
+          <w:lang w:val="en-US"/>
+        </w:rPr>
+      </w:pPr>
+      <w:r>
+        <w:rPr>
+          <w:lang w:val="en-US"/>
+        </w:rPr>
+        <w:lastRenderedPageBreak/>
+        <w:t>Projects page done. Each project card has a new button that open up in projects page and is targeted with an id.</w:t>
+      </w:r>
+    </w:p>
+    <w:p>
+      <w:pPr>
+        <w:rPr>
+          <w:lang w:val="en-US"/>
+        </w:rPr>
+      </w:pPr>
+    </w:p>
+    <w:p>
+      <w:pPr>
+        <w:rPr>
+          <w:lang w:val="en-US"/>
+        </w:rPr>
+      </w:pPr>
+      <w:r>
+        <w:rPr>
+          <w:lang w:val="en-US"/>
+        </w:rPr>
+        <w:t>Getting ready to screen capture a video of how the site works.</w:t>
+      </w:r>
+    </w:p>
+    <w:p>
+      <w:pPr>
+        <w:rPr>
+          <w:lang w:val="en-US"/>
+        </w:rPr>
+      </w:pPr>
+    </w:p>
+    <w:p>
+      <w:pPr>
+        <w:rPr>
+          <w:lang w:val="en-US"/>
+        </w:rPr>
+      </w:pPr>
     </w:p>
     <w:p>
       <w:pPr>

</xml_diff>